<commit_message>
Cronograma de implementación de la solicitud de cambio creada y documento del Plan de la Gestión de la Configuración modificada
</commit_message>
<xml_diff>
--- a/Documentos/Planes/PGC.docx
+++ b/Documentos/Planes/PGC.docx
@@ -1,6 +1,6 @@
 
 <file path=word/document.xml><?xml version="1.0" encoding="utf-8"?>
-<w:document xmlns:wpc="http://schemas.microsoft.com/office/word/2010/wordprocessingCanvas" xmlns:cx="http://schemas.microsoft.com/office/drawing/2014/chartex" xmlns:cx1="http://schemas.microsoft.com/office/drawing/2015/9/8/chartex" xmlns:cx2="http://schemas.microsoft.com/office/drawing/2015/10/21/chartex" xmlns:cx3="http://schemas.microsoft.com/office/drawing/2016/5/9/chartex" xmlns:cx4="http://schemas.microsoft.com/office/drawing/2016/5/10/chartex" xmlns:cx5="http://schemas.microsoft.com/office/drawing/2016/5/11/chartex" xmlns:cx6="http://schemas.microsoft.com/office/drawing/2016/5/12/chartex" xmlns:cx7="http://schemas.microsoft.com/office/drawing/2016/5/13/chartex" xmlns:cx8="http://schemas.microsoft.com/office/drawing/2016/5/14/chartex" xmlns:mc="http://schemas.openxmlformats.org/markup-compatibility/2006" xmlns:aink="http://schemas.microsoft.com/office/drawing/2016/ink" xmlns:am3d="http://schemas.microsoft.com/office/drawing/2017/model3d" xmlns:o="urn:schemas-microsoft-com:office:office" xmlns:oel="http://schemas.microsoft.com/office/2019/extlst" xmlns:r="http://schemas.openxmlformats.org/officeDocument/2006/relationships" xmlns:m="http://schemas.openxmlformats.org/officeDocument/2006/math" xmlns:v="urn:schemas-microsoft-com:vml" xmlns:wp14="http://schemas.microsoft.com/office/word/2010/wordprocessingDrawing" xmlns:wp="http://schemas.openxmlformats.org/drawingml/2006/wordprocessingDrawing" xmlns:w10="urn:schemas-microsoft-com:office:word" xmlns:w="http://schemas.openxmlformats.org/wordprocessingml/2006/main" xmlns:w14="http://schemas.microsoft.com/office/word/2010/wordml" xmlns:w15="http://schemas.microsoft.com/office/word/2012/wordml" xmlns:w16cex="http://schemas.microsoft.com/office/word/2018/wordml/cex" xmlns:w16cid="http://schemas.microsoft.com/office/word/2016/wordml/cid" xmlns:w16="http://schemas.microsoft.com/office/word/2018/wordml" xmlns:w16du="http://schemas.microsoft.com/office/word/2023/wordml/word16du" xmlns:w16sdtdh="http://schemas.microsoft.com/office/word/2020/wordml/sdtdatahash" xmlns:w16se="http://schemas.microsoft.com/office/word/2015/wordml/symex" xmlns:wpg="http://schemas.microsoft.com/office/word/2010/wordprocessingGroup" xmlns:wpi="http://schemas.microsoft.com/office/word/2010/wordprocessingInk" xmlns:wne="http://schemas.microsoft.com/office/word/2006/wordml" xmlns:wps="http://schemas.microsoft.com/office/word/2010/wordprocessingShape" mc:Ignorable="w14 w15 w16se w16cid w16 w16cex w16sdtdh wp14">
+<w:document xmlns:wpc="http://schemas.microsoft.com/office/word/2010/wordprocessingCanvas" xmlns:cx="http://schemas.microsoft.com/office/drawing/2014/chartex" xmlns:cx1="http://schemas.microsoft.com/office/drawing/2015/9/8/chartex" xmlns:cx2="http://schemas.microsoft.com/office/drawing/2015/10/21/chartex" xmlns:cx3="http://schemas.microsoft.com/office/drawing/2016/5/9/chartex" xmlns:cx4="http://schemas.microsoft.com/office/drawing/2016/5/10/chartex" xmlns:cx5="http://schemas.microsoft.com/office/drawing/2016/5/11/chartex" xmlns:cx6="http://schemas.microsoft.com/office/drawing/2016/5/12/chartex" xmlns:cx7="http://schemas.microsoft.com/office/drawing/2016/5/13/chartex" xmlns:cx8="http://schemas.microsoft.com/office/drawing/2016/5/14/chartex" xmlns:mc="http://schemas.openxmlformats.org/markup-compatibility/2006" xmlns:aink="http://schemas.microsoft.com/office/drawing/2016/ink" xmlns:am3d="http://schemas.microsoft.com/office/drawing/2017/model3d" xmlns:o="urn:schemas-microsoft-com:office:office" xmlns:oel="http://schemas.microsoft.com/office/2019/extlst" xmlns:r="http://schemas.openxmlformats.org/officeDocument/2006/relationships" xmlns:m="http://schemas.openxmlformats.org/officeDocument/2006/math" xmlns:v="urn:schemas-microsoft-com:vml" xmlns:wp14="http://schemas.microsoft.com/office/word/2010/wordprocessingDrawing" xmlns:wp="http://schemas.openxmlformats.org/drawingml/2006/wordprocessingDrawing" xmlns:w10="urn:schemas-microsoft-com:office:word" xmlns:w="http://schemas.openxmlformats.org/wordprocessingml/2006/main" xmlns:w14="http://schemas.microsoft.com/office/word/2010/wordml" xmlns:w15="http://schemas.microsoft.com/office/word/2012/wordml" xmlns:w16cex="http://schemas.microsoft.com/office/word/2018/wordml/cex" xmlns:w16cid="http://schemas.microsoft.com/office/word/2016/wordml/cid" xmlns:w16="http://schemas.microsoft.com/office/word/2018/wordml" xmlns:w16sdtdh="http://schemas.microsoft.com/office/word/2020/wordml/sdtdatahash" xmlns:w16se="http://schemas.microsoft.com/office/word/2015/wordml/symex" xmlns:wpg="http://schemas.microsoft.com/office/word/2010/wordprocessingGroup" xmlns:wpi="http://schemas.microsoft.com/office/word/2010/wordprocessingInk" xmlns:wne="http://schemas.microsoft.com/office/word/2006/wordml" xmlns:wps="http://schemas.microsoft.com/office/word/2010/wordprocessingShape" mc:Ignorable="w14 w15 w16se w16cid w16 w16cex w16sdtdh wp14">
   <w:body>
     <w:p>
       <w:pPr>
@@ -31,7 +31,31 @@
           <w:u w:val="single"/>
           <w:lang w:val="en-US"/>
         </w:rPr>
-        <w:t>QUANTUM ANTS SOFTWARE S.A.C</w:t>
+        <w:t xml:space="preserve">QUANTUM </w:t>
+      </w:r>
+      <w:proofErr w:type="gramStart"/>
+      <w:r>
+        <w:rPr>
+          <w:rFonts w:ascii="Times New Roman" w:eastAsia="Times New Roman" w:hAnsi="Times New Roman" w:cs="Times New Roman"/>
+          <w:b/>
+          <w:sz w:val="24"/>
+          <w:szCs w:val="24"/>
+          <w:u w:val="single"/>
+          <w:lang w:val="en-US"/>
+        </w:rPr>
+        <w:t>ANTS</w:t>
+      </w:r>
+      <w:proofErr w:type="gramEnd"/>
+      <w:r>
+        <w:rPr>
+          <w:rFonts w:ascii="Times New Roman" w:eastAsia="Times New Roman" w:hAnsi="Times New Roman" w:cs="Times New Roman"/>
+          <w:b/>
+          <w:sz w:val="24"/>
+          <w:szCs w:val="24"/>
+          <w:u w:val="single"/>
+          <w:lang w:val="en-US"/>
+        </w:rPr>
+        <w:t xml:space="preserve"> SOFTWARE S.A.C</w:t>
       </w:r>
       <w:r>
         <w:rPr>
@@ -339,13 +363,23 @@
       </w:pPr>
       <w:bookmarkStart w:id="1" w:name="_pjanatpi26h7" w:colFirst="0" w:colLast="0"/>
       <w:bookmarkEnd w:id="1"/>
-      <w:r>
-        <w:rPr>
-          <w:rFonts w:ascii="Times New Roman" w:eastAsia="Times New Roman" w:hAnsi="Times New Roman" w:cs="Times New Roman"/>
-          <w:sz w:val="24"/>
-          <w:szCs w:val="24"/>
-        </w:rPr>
-        <w:t>a)Situación de la empresa</w:t>
+      <w:proofErr w:type="gramStart"/>
+      <w:r>
+        <w:rPr>
+          <w:rFonts w:ascii="Times New Roman" w:eastAsia="Times New Roman" w:hAnsi="Times New Roman" w:cs="Times New Roman"/>
+          <w:sz w:val="24"/>
+          <w:szCs w:val="24"/>
+        </w:rPr>
+        <w:t>a)Situación</w:t>
+      </w:r>
+      <w:proofErr w:type="gramEnd"/>
+      <w:r>
+        <w:rPr>
+          <w:rFonts w:ascii="Times New Roman" w:eastAsia="Times New Roman" w:hAnsi="Times New Roman" w:cs="Times New Roman"/>
+          <w:sz w:val="24"/>
+          <w:szCs w:val="24"/>
+        </w:rPr>
+        <w:t xml:space="preserve"> de la empresa</w:t>
       </w:r>
     </w:p>
     <w:p>
@@ -1179,7 +1213,25 @@
           <w:sz w:val="24"/>
           <w:szCs w:val="24"/>
         </w:rPr>
-        <w:t xml:space="preserve"> Software S.A.C. es una empresa prestadora de servicios que a través de un equipo caracterizado por su visión innovadora y su experiencia, determina, analiza y desarrolla programas que permiten a sus clientes optimizar y automatizar los procesos que la rigen.</w:t>
+        <w:t xml:space="preserve"> Software S.A.C. es una empresa prestadora de servicios </w:t>
+      </w:r>
+      <w:proofErr w:type="gramStart"/>
+      <w:r>
+        <w:rPr>
+          <w:rFonts w:ascii="Times New Roman" w:eastAsia="Times New Roman" w:hAnsi="Times New Roman" w:cs="Times New Roman"/>
+          <w:sz w:val="24"/>
+          <w:szCs w:val="24"/>
+        </w:rPr>
+        <w:t>que</w:t>
+      </w:r>
+      <w:proofErr w:type="gramEnd"/>
+      <w:r>
+        <w:rPr>
+          <w:rFonts w:ascii="Times New Roman" w:eastAsia="Times New Roman" w:hAnsi="Times New Roman" w:cs="Times New Roman"/>
+          <w:sz w:val="24"/>
+          <w:szCs w:val="24"/>
+        </w:rPr>
+        <w:t xml:space="preserve"> a través de un equipo caracterizado por su visión innovadora y su experiencia, determina, analiza y desarrolla programas que permiten a sus clientes optimizar y automatizar los procesos que la rigen.</w:t>
       </w:r>
     </w:p>
     <w:p>
@@ -1802,6 +1854,7 @@
       </w:pPr>
       <w:bookmarkStart w:id="32" w:name="_z15nnwlm6l6y" w:colFirst="0" w:colLast="0"/>
       <w:bookmarkEnd w:id="32"/>
+      <w:proofErr w:type="gramStart"/>
       <w:r>
         <w:rPr>
           <w:rFonts w:ascii="Times New Roman" w:eastAsia="Times New Roman" w:hAnsi="Times New Roman" w:cs="Times New Roman"/>
@@ -1809,7 +1862,16 @@
           <w:szCs w:val="24"/>
         </w:rPr>
         <w:lastRenderedPageBreak/>
-        <w:t>b)Propósito de Implementar la Gestión de la Configuración del Software</w:t>
+        <w:t>b)Propósito</w:t>
+      </w:r>
+      <w:proofErr w:type="gramEnd"/>
+      <w:r>
+        <w:rPr>
+          <w:rFonts w:ascii="Times New Roman" w:eastAsia="Times New Roman" w:hAnsi="Times New Roman" w:cs="Times New Roman"/>
+          <w:sz w:val="24"/>
+          <w:szCs w:val="24"/>
+        </w:rPr>
+        <w:t xml:space="preserve"> de Implementar la Gestión de la Configuración del Software</w:t>
       </w:r>
     </w:p>
     <w:p>
@@ -2106,6 +2168,7 @@
         <w:t xml:space="preserve">Evaluación de herramientas de control de versiones según criterios de funcionalidad, integración, seguridad, facilidad de uso, escalabilidad, soporte, </w:t>
       </w:r>
       <w:proofErr w:type="spellStart"/>
+      <w:proofErr w:type="gramStart"/>
       <w:r>
         <w:rPr>
           <w:rFonts w:ascii="Times New Roman" w:eastAsia="Times New Roman" w:hAnsi="Times New Roman" w:cs="Times New Roman"/>
@@ -2116,6 +2179,7 @@
         <w:t>costo,almacenamiento</w:t>
       </w:r>
       <w:proofErr w:type="spellEnd"/>
+      <w:proofErr w:type="gramEnd"/>
       <w:r>
         <w:rPr>
           <w:rFonts w:ascii="Times New Roman" w:eastAsia="Times New Roman" w:hAnsi="Times New Roman" w:cs="Times New Roman"/>
@@ -2314,8 +2378,17 @@
                 <w:rFonts w:ascii="Times New Roman" w:eastAsia="Times New Roman" w:hAnsi="Times New Roman" w:cs="Times New Roman"/>
                 <w:b/>
               </w:rPr>
-              <w:t>[3 ]</w:t>
-            </w:r>
+              <w:t>[</w:t>
+            </w:r>
+            <w:proofErr w:type="gramStart"/>
+            <w:r>
+              <w:rPr>
+                <w:rFonts w:ascii="Times New Roman" w:eastAsia="Times New Roman" w:hAnsi="Times New Roman" w:cs="Times New Roman"/>
+                <w:b/>
+              </w:rPr>
+              <w:t>3 ]</w:t>
+            </w:r>
+            <w:proofErr w:type="gramEnd"/>
           </w:p>
         </w:tc>
         <w:tc>
@@ -4247,6 +4320,7 @@
         <w:t xml:space="preserve">Después de revisar la Tabla 1 y, de esta manera, los criterios de funcionalidad, integración, seguridad, facilidad de uso, escalabilidad, soporte, </w:t>
       </w:r>
       <w:proofErr w:type="spellStart"/>
+      <w:proofErr w:type="gramStart"/>
       <w:r>
         <w:rPr>
           <w:rFonts w:ascii="Times New Roman" w:eastAsia="Times New Roman" w:hAnsi="Times New Roman" w:cs="Times New Roman"/>
@@ -4256,6 +4330,7 @@
         <w:t>costo,almacenamiento</w:t>
       </w:r>
       <w:proofErr w:type="spellEnd"/>
+      <w:proofErr w:type="gramEnd"/>
       <w:r>
         <w:rPr>
           <w:rFonts w:ascii="Times New Roman" w:eastAsia="Times New Roman" w:hAnsi="Times New Roman" w:cs="Times New Roman"/>
@@ -5217,7 +5292,25 @@
           <w:sz w:val="24"/>
           <w:szCs w:val="24"/>
         </w:rPr>
-        <w:t>En tipos de ítem están clasificados por evolución = E , fuente = F y soporte = S.</w:t>
+        <w:t xml:space="preserve">En tipos de ítem están clasificados por evolución = </w:t>
+      </w:r>
+      <w:proofErr w:type="gramStart"/>
+      <w:r>
+        <w:rPr>
+          <w:rFonts w:ascii="Times New Roman" w:eastAsia="Times New Roman" w:hAnsi="Times New Roman" w:cs="Times New Roman"/>
+          <w:sz w:val="24"/>
+          <w:szCs w:val="24"/>
+        </w:rPr>
+        <w:t>E ,</w:t>
+      </w:r>
+      <w:proofErr w:type="gramEnd"/>
+      <w:r>
+        <w:rPr>
+          <w:rFonts w:ascii="Times New Roman" w:eastAsia="Times New Roman" w:hAnsi="Times New Roman" w:cs="Times New Roman"/>
+          <w:sz w:val="24"/>
+          <w:szCs w:val="24"/>
+        </w:rPr>
+        <w:t xml:space="preserve"> fuente = F y soporte = S.</w:t>
       </w:r>
     </w:p>
     <w:p>
@@ -14177,7 +14270,7 @@
     <w:tbl>
       <w:tblPr>
         <w:tblStyle w:val="a1"/>
-        <w:tblW w:w="7020" w:type="dxa"/>
+        <w:tblW w:w="9346" w:type="dxa"/>
         <w:jc w:val="center"/>
         <w:tblInd w:w="0" w:type="dxa"/>
         <w:tblBorders>
@@ -14192,9 +14285,9 @@
         <w:tblLook w:val="0600" w:firstRow="0" w:lastRow="0" w:firstColumn="0" w:lastColumn="0" w:noHBand="1" w:noVBand="1"/>
       </w:tblPr>
       <w:tblGrid>
-        <w:gridCol w:w="2340"/>
-        <w:gridCol w:w="2355"/>
-        <w:gridCol w:w="2325"/>
+        <w:gridCol w:w="1833"/>
+        <w:gridCol w:w="3827"/>
+        <w:gridCol w:w="3686"/>
       </w:tblGrid>
       <w:tr>
         <w:trPr>
@@ -14202,7 +14295,7 @@
         </w:trPr>
         <w:tc>
           <w:tcPr>
-            <w:tcW w:w="2340" w:type="dxa"/>
+            <w:tcW w:w="1833" w:type="dxa"/>
             <w:shd w:val="clear" w:color="auto" w:fill="auto"/>
             <w:tcMar>
               <w:top w:w="100" w:type="dxa"/>
@@ -14242,7 +14335,7 @@
         </w:tc>
         <w:tc>
           <w:tcPr>
-            <w:tcW w:w="2355" w:type="dxa"/>
+            <w:tcW w:w="3827" w:type="dxa"/>
             <w:shd w:val="clear" w:color="auto" w:fill="auto"/>
             <w:tcMar>
               <w:top w:w="100" w:type="dxa"/>
@@ -14281,7 +14374,7 @@
         </w:tc>
         <w:tc>
           <w:tcPr>
-            <w:tcW w:w="2325" w:type="dxa"/>
+            <w:tcW w:w="3686" w:type="dxa"/>
             <w:shd w:val="clear" w:color="auto" w:fill="auto"/>
             <w:tcMar>
               <w:top w:w="100" w:type="dxa"/>
@@ -14325,7 +14418,7 @@
         </w:trPr>
         <w:tc>
           <w:tcPr>
-            <w:tcW w:w="2340" w:type="dxa"/>
+            <w:tcW w:w="1833" w:type="dxa"/>
             <w:shd w:val="clear" w:color="auto" w:fill="auto"/>
             <w:tcMar>
               <w:top w:w="100" w:type="dxa"/>
@@ -14345,7 +14438,6 @@
                 <w:between w:val="nil"/>
               </w:pBdr>
               <w:spacing w:after="0" w:line="240" w:lineRule="auto"/>
-              <w:jc w:val="center"/>
               <w:rPr>
                 <w:rFonts w:ascii="Times New Roman" w:eastAsia="Times New Roman" w:hAnsi="Times New Roman" w:cs="Times New Roman"/>
                 <w:sz w:val="24"/>
@@ -14364,7 +14456,7 @@
         </w:tc>
         <w:tc>
           <w:tcPr>
-            <w:tcW w:w="2355" w:type="dxa"/>
+            <w:tcW w:w="3827" w:type="dxa"/>
             <w:shd w:val="clear" w:color="auto" w:fill="auto"/>
             <w:tcMar>
               <w:top w:w="100" w:type="dxa"/>
@@ -14384,7 +14476,6 @@
                 <w:between w:val="nil"/>
               </w:pBdr>
               <w:spacing w:after="0" w:line="240" w:lineRule="auto"/>
-              <w:jc w:val="center"/>
               <w:rPr>
                 <w:rFonts w:ascii="Times New Roman" w:eastAsia="Times New Roman" w:hAnsi="Times New Roman" w:cs="Times New Roman"/>
                 <w:sz w:val="24"/>
@@ -14403,7 +14494,7 @@
         </w:tc>
         <w:tc>
           <w:tcPr>
-            <w:tcW w:w="2325" w:type="dxa"/>
+            <w:tcW w:w="3686" w:type="dxa"/>
             <w:shd w:val="clear" w:color="auto" w:fill="auto"/>
             <w:tcMar>
               <w:top w:w="100" w:type="dxa"/>
@@ -14423,7 +14514,6 @@
                 <w:between w:val="nil"/>
               </w:pBdr>
               <w:spacing w:after="0" w:line="240" w:lineRule="auto"/>
-              <w:jc w:val="center"/>
               <w:rPr>
                 <w:rFonts w:ascii="Times New Roman" w:eastAsia="Times New Roman" w:hAnsi="Times New Roman" w:cs="Times New Roman"/>
                 <w:sz w:val="24"/>
@@ -14447,7 +14537,7 @@
         </w:trPr>
         <w:tc>
           <w:tcPr>
-            <w:tcW w:w="2340" w:type="dxa"/>
+            <w:tcW w:w="1833" w:type="dxa"/>
             <w:shd w:val="clear" w:color="auto" w:fill="auto"/>
             <w:tcMar>
               <w:top w:w="100" w:type="dxa"/>
@@ -14467,7 +14557,6 @@
                 <w:between w:val="nil"/>
               </w:pBdr>
               <w:spacing w:after="0" w:line="240" w:lineRule="auto"/>
-              <w:jc w:val="center"/>
               <w:rPr>
                 <w:rFonts w:ascii="Times New Roman" w:eastAsia="Times New Roman" w:hAnsi="Times New Roman" w:cs="Times New Roman"/>
                 <w:sz w:val="24"/>
@@ -14486,7 +14575,7 @@
         </w:tc>
         <w:tc>
           <w:tcPr>
-            <w:tcW w:w="2355" w:type="dxa"/>
+            <w:tcW w:w="3827" w:type="dxa"/>
             <w:shd w:val="clear" w:color="auto" w:fill="auto"/>
             <w:tcMar>
               <w:top w:w="100" w:type="dxa"/>
@@ -14506,7 +14595,6 @@
                 <w:between w:val="nil"/>
               </w:pBdr>
               <w:spacing w:after="0" w:line="240" w:lineRule="auto"/>
-              <w:jc w:val="center"/>
               <w:rPr>
                 <w:rFonts w:ascii="Times New Roman" w:eastAsia="Times New Roman" w:hAnsi="Times New Roman" w:cs="Times New Roman"/>
                 <w:sz w:val="24"/>
@@ -14621,20 +14709,19 @@
         </w:tc>
         <w:tc>
           <w:tcPr>
-            <w:tcW w:w="2325" w:type="dxa"/>
-            <w:shd w:val="clear" w:color="auto" w:fill="auto"/>
-            <w:tcMar>
-              <w:top w:w="100" w:type="dxa"/>
-              <w:left w:w="100" w:type="dxa"/>
-              <w:bottom w:w="100" w:type="dxa"/>
-              <w:right w:w="100" w:type="dxa"/>
-            </w:tcMar>
-          </w:tcPr>
-          <w:p>
-            <w:pPr>
-              <w:widowControl w:val="0"/>
-              <w:spacing w:after="0" w:line="240" w:lineRule="auto"/>
-              <w:jc w:val="center"/>
+            <w:tcW w:w="3686" w:type="dxa"/>
+            <w:shd w:val="clear" w:color="auto" w:fill="auto"/>
+            <w:tcMar>
+              <w:top w:w="100" w:type="dxa"/>
+              <w:left w:w="100" w:type="dxa"/>
+              <w:bottom w:w="100" w:type="dxa"/>
+              <w:right w:w="100" w:type="dxa"/>
+            </w:tcMar>
+          </w:tcPr>
+          <w:p>
+            <w:pPr>
+              <w:widowControl w:val="0"/>
+              <w:spacing w:after="0" w:line="240" w:lineRule="auto"/>
               <w:rPr>
                 <w:rFonts w:ascii="Times New Roman" w:eastAsia="Times New Roman" w:hAnsi="Times New Roman" w:cs="Times New Roman"/>
                 <w:sz w:val="24"/>
@@ -14659,7 +14746,7 @@
         </w:trPr>
         <w:tc>
           <w:tcPr>
-            <w:tcW w:w="2340" w:type="dxa"/>
+            <w:tcW w:w="1833" w:type="dxa"/>
             <w:shd w:val="clear" w:color="auto" w:fill="auto"/>
             <w:tcMar>
               <w:top w:w="100" w:type="dxa"/>
@@ -14679,7 +14766,6 @@
                 <w:between w:val="nil"/>
               </w:pBdr>
               <w:spacing w:after="0" w:line="240" w:lineRule="auto"/>
-              <w:jc w:val="center"/>
               <w:rPr>
                 <w:rFonts w:ascii="Times New Roman" w:eastAsia="Times New Roman" w:hAnsi="Times New Roman" w:cs="Times New Roman"/>
                 <w:sz w:val="24"/>
@@ -14698,7 +14784,7 @@
         </w:tc>
         <w:tc>
           <w:tcPr>
-            <w:tcW w:w="2355" w:type="dxa"/>
+            <w:tcW w:w="3827" w:type="dxa"/>
             <w:shd w:val="clear" w:color="auto" w:fill="auto"/>
             <w:tcMar>
               <w:top w:w="100" w:type="dxa"/>
@@ -14718,7 +14804,6 @@
                 <w:between w:val="nil"/>
               </w:pBdr>
               <w:spacing w:after="0" w:line="240" w:lineRule="auto"/>
-              <w:jc w:val="center"/>
               <w:rPr>
                 <w:rFonts w:ascii="Times New Roman" w:eastAsia="Times New Roman" w:hAnsi="Times New Roman" w:cs="Times New Roman"/>
                 <w:sz w:val="24"/>
@@ -14769,7 +14854,7 @@
         </w:tc>
         <w:tc>
           <w:tcPr>
-            <w:tcW w:w="2325" w:type="dxa"/>
+            <w:tcW w:w="3686" w:type="dxa"/>
             <w:shd w:val="clear" w:color="auto" w:fill="auto"/>
             <w:tcMar>
               <w:top w:w="100" w:type="dxa"/>
@@ -14789,7 +14874,6 @@
                 <w:between w:val="nil"/>
               </w:pBdr>
               <w:spacing w:after="0" w:line="240" w:lineRule="auto"/>
-              <w:jc w:val="center"/>
               <w:rPr>
                 <w:rFonts w:ascii="Times New Roman" w:eastAsia="Times New Roman" w:hAnsi="Times New Roman" w:cs="Times New Roman"/>
                 <w:sz w:val="24"/>
@@ -14803,6 +14887,14 @@
                 <w:szCs w:val="24"/>
               </w:rPr>
               <w:t>Diseños del proyecto</w:t>
+            </w:r>
+            <w:r>
+              <w:rPr>
+                <w:rFonts w:ascii="Times New Roman" w:eastAsia="Times New Roman" w:hAnsi="Times New Roman" w:cs="Times New Roman"/>
+                <w:sz w:val="24"/>
+                <w:szCs w:val="24"/>
+              </w:rPr>
+              <w:t>: Diseño de Arquitectura del Software, Diseño de la Base de Datos.</w:t>
             </w:r>
           </w:p>
         </w:tc>
@@ -14813,7 +14905,7 @@
         </w:trPr>
         <w:tc>
           <w:tcPr>
-            <w:tcW w:w="2340" w:type="dxa"/>
+            <w:tcW w:w="1833" w:type="dxa"/>
             <w:shd w:val="clear" w:color="auto" w:fill="auto"/>
             <w:tcMar>
               <w:top w:w="100" w:type="dxa"/>
@@ -14833,7 +14925,6 @@
                 <w:between w:val="nil"/>
               </w:pBdr>
               <w:spacing w:after="0" w:line="240" w:lineRule="auto"/>
-              <w:jc w:val="center"/>
               <w:rPr>
                 <w:rFonts w:ascii="Times New Roman" w:eastAsia="Times New Roman" w:hAnsi="Times New Roman" w:cs="Times New Roman"/>
                 <w:sz w:val="24"/>
@@ -14852,7 +14943,7 @@
         </w:tc>
         <w:tc>
           <w:tcPr>
-            <w:tcW w:w="2355" w:type="dxa"/>
+            <w:tcW w:w="3827" w:type="dxa"/>
             <w:shd w:val="clear" w:color="auto" w:fill="auto"/>
             <w:tcMar>
               <w:top w:w="100" w:type="dxa"/>
@@ -14872,7 +14963,6 @@
                 <w:between w:val="nil"/>
               </w:pBdr>
               <w:spacing w:after="0" w:line="240" w:lineRule="auto"/>
-              <w:jc w:val="center"/>
               <w:rPr>
                 <w:rFonts w:ascii="Times New Roman" w:eastAsia="Times New Roman" w:hAnsi="Times New Roman" w:cs="Times New Roman"/>
                 <w:sz w:val="24"/>
@@ -14939,7 +15029,7 @@
         </w:tc>
         <w:tc>
           <w:tcPr>
-            <w:tcW w:w="2325" w:type="dxa"/>
+            <w:tcW w:w="3686" w:type="dxa"/>
             <w:shd w:val="clear" w:color="auto" w:fill="auto"/>
             <w:tcMar>
               <w:top w:w="100" w:type="dxa"/>
@@ -14959,7 +15049,6 @@
                 <w:between w:val="nil"/>
               </w:pBdr>
               <w:spacing w:after="0" w:line="240" w:lineRule="auto"/>
-              <w:jc w:val="center"/>
               <w:rPr>
                 <w:rFonts w:ascii="Times New Roman" w:eastAsia="Times New Roman" w:hAnsi="Times New Roman" w:cs="Times New Roman"/>
                 <w:sz w:val="24"/>
@@ -14983,7 +15072,7 @@
         </w:trPr>
         <w:tc>
           <w:tcPr>
-            <w:tcW w:w="2340" w:type="dxa"/>
+            <w:tcW w:w="1833" w:type="dxa"/>
             <w:shd w:val="clear" w:color="auto" w:fill="auto"/>
             <w:tcMar>
               <w:top w:w="100" w:type="dxa"/>
@@ -15003,7 +15092,6 @@
                 <w:between w:val="nil"/>
               </w:pBdr>
               <w:spacing w:after="0" w:line="240" w:lineRule="auto"/>
-              <w:jc w:val="center"/>
               <w:rPr>
                 <w:rFonts w:ascii="Times New Roman" w:eastAsia="Times New Roman" w:hAnsi="Times New Roman" w:cs="Times New Roman"/>
                 <w:sz w:val="24"/>
@@ -15022,7 +15110,7 @@
         </w:tc>
         <w:tc>
           <w:tcPr>
-            <w:tcW w:w="2355" w:type="dxa"/>
+            <w:tcW w:w="3827" w:type="dxa"/>
             <w:shd w:val="clear" w:color="auto" w:fill="auto"/>
             <w:tcMar>
               <w:top w:w="100" w:type="dxa"/>
@@ -15042,7 +15130,6 @@
                 <w:between w:val="nil"/>
               </w:pBdr>
               <w:spacing w:after="0" w:line="240" w:lineRule="auto"/>
-              <w:jc w:val="center"/>
               <w:rPr>
                 <w:rFonts w:ascii="Times New Roman" w:eastAsia="Times New Roman" w:hAnsi="Times New Roman" w:cs="Times New Roman"/>
                 <w:sz w:val="24"/>
@@ -15093,7 +15180,7 @@
         </w:tc>
         <w:tc>
           <w:tcPr>
-            <w:tcW w:w="2325" w:type="dxa"/>
+            <w:tcW w:w="3686" w:type="dxa"/>
             <w:shd w:val="clear" w:color="auto" w:fill="auto"/>
             <w:tcMar>
               <w:top w:w="100" w:type="dxa"/>
@@ -15113,7 +15200,6 @@
                 <w:between w:val="nil"/>
               </w:pBdr>
               <w:spacing w:after="0" w:line="240" w:lineRule="auto"/>
-              <w:jc w:val="center"/>
               <w:rPr>
                 <w:rFonts w:ascii="Times New Roman" w:eastAsia="Times New Roman" w:hAnsi="Times New Roman" w:cs="Times New Roman"/>
                 <w:sz w:val="24"/>
@@ -15137,7 +15223,7 @@
         </w:trPr>
         <w:tc>
           <w:tcPr>
-            <w:tcW w:w="2340" w:type="dxa"/>
+            <w:tcW w:w="1833" w:type="dxa"/>
             <w:shd w:val="clear" w:color="auto" w:fill="auto"/>
             <w:tcMar>
               <w:top w:w="100" w:type="dxa"/>
@@ -15157,7 +15243,6 @@
                 <w:between w:val="nil"/>
               </w:pBdr>
               <w:spacing w:after="0" w:line="240" w:lineRule="auto"/>
-              <w:jc w:val="center"/>
               <w:rPr>
                 <w:rFonts w:ascii="Times New Roman" w:eastAsia="Times New Roman" w:hAnsi="Times New Roman" w:cs="Times New Roman"/>
                 <w:sz w:val="24"/>
@@ -15176,7 +15261,7 @@
         </w:tc>
         <w:tc>
           <w:tcPr>
-            <w:tcW w:w="2355" w:type="dxa"/>
+            <w:tcW w:w="3827" w:type="dxa"/>
             <w:shd w:val="clear" w:color="auto" w:fill="auto"/>
             <w:tcMar>
               <w:top w:w="100" w:type="dxa"/>
@@ -15196,7 +15281,6 @@
                 <w:between w:val="nil"/>
               </w:pBdr>
               <w:spacing w:after="0" w:line="240" w:lineRule="auto"/>
-              <w:jc w:val="center"/>
               <w:rPr>
                 <w:rFonts w:ascii="Times New Roman" w:eastAsia="Times New Roman" w:hAnsi="Times New Roman" w:cs="Times New Roman"/>
                 <w:sz w:val="24"/>
@@ -15247,7 +15331,7 @@
         </w:tc>
         <w:tc>
           <w:tcPr>
-            <w:tcW w:w="2325" w:type="dxa"/>
+            <w:tcW w:w="3686" w:type="dxa"/>
             <w:shd w:val="clear" w:color="auto" w:fill="auto"/>
             <w:tcMar>
               <w:top w:w="100" w:type="dxa"/>
@@ -15267,7 +15351,6 @@
                 <w:between w:val="nil"/>
               </w:pBdr>
               <w:spacing w:after="0" w:line="240" w:lineRule="auto"/>
-              <w:jc w:val="center"/>
               <w:rPr>
                 <w:rFonts w:ascii="Times New Roman" w:eastAsia="Times New Roman" w:hAnsi="Times New Roman" w:cs="Times New Roman"/>
                 <w:sz w:val="24"/>
@@ -15291,7 +15374,7 @@
         </w:trPr>
         <w:tc>
           <w:tcPr>
-            <w:tcW w:w="2340" w:type="dxa"/>
+            <w:tcW w:w="1833" w:type="dxa"/>
             <w:shd w:val="clear" w:color="auto" w:fill="auto"/>
             <w:tcMar>
               <w:top w:w="100" w:type="dxa"/>
@@ -15311,7 +15394,6 @@
                 <w:between w:val="nil"/>
               </w:pBdr>
               <w:spacing w:after="0" w:line="240" w:lineRule="auto"/>
-              <w:jc w:val="center"/>
               <w:rPr>
                 <w:rFonts w:ascii="Times New Roman" w:eastAsia="Times New Roman" w:hAnsi="Times New Roman" w:cs="Times New Roman"/>
                 <w:sz w:val="24"/>
@@ -15330,7 +15412,7 @@
         </w:tc>
         <w:tc>
           <w:tcPr>
-            <w:tcW w:w="2355" w:type="dxa"/>
+            <w:tcW w:w="3827" w:type="dxa"/>
             <w:shd w:val="clear" w:color="auto" w:fill="auto"/>
             <w:tcMar>
               <w:top w:w="100" w:type="dxa"/>
@@ -15350,7 +15432,6 @@
                 <w:between w:val="nil"/>
               </w:pBdr>
               <w:spacing w:after="0" w:line="240" w:lineRule="auto"/>
-              <w:jc w:val="center"/>
               <w:rPr>
                 <w:rFonts w:ascii="Times New Roman" w:eastAsia="Times New Roman" w:hAnsi="Times New Roman" w:cs="Times New Roman"/>
                 <w:sz w:val="24"/>
@@ -15397,27 +15478,11 @@
               </w:rPr>
               <w:t xml:space="preserve">Siglas del documento </w:t>
             </w:r>
-            <w:r>
-              <w:rPr>
-                <w:rFonts w:ascii="Times New Roman" w:eastAsia="Times New Roman" w:hAnsi="Times New Roman" w:cs="Times New Roman"/>
-                <w:sz w:val="24"/>
-                <w:szCs w:val="24"/>
-              </w:rPr>
-              <w:t>+ “-” +</w:t>
-            </w:r>
-            <w:r>
-              <w:rPr>
-                <w:rFonts w:ascii="Times New Roman" w:eastAsia="Times New Roman" w:hAnsi="Times New Roman" w:cs="Times New Roman"/>
-                <w:sz w:val="24"/>
-                <w:szCs w:val="24"/>
-              </w:rPr>
-              <w:t xml:space="preserve"> Correlación</w:t>
-            </w:r>
-          </w:p>
-        </w:tc>
-        <w:tc>
-          <w:tcPr>
-            <w:tcW w:w="2325" w:type="dxa"/>
+          </w:p>
+        </w:tc>
+        <w:tc>
+          <w:tcPr>
+            <w:tcW w:w="3686" w:type="dxa"/>
             <w:shd w:val="clear" w:color="auto" w:fill="auto"/>
             <w:tcMar>
               <w:top w:w="100" w:type="dxa"/>
@@ -15437,20 +15502,416 @@
                 <w:between w:val="nil"/>
               </w:pBdr>
               <w:spacing w:after="0" w:line="240" w:lineRule="auto"/>
-              <w:jc w:val="center"/>
-              <w:rPr>
-                <w:rFonts w:ascii="Times New Roman" w:eastAsia="Times New Roman" w:hAnsi="Times New Roman" w:cs="Times New Roman"/>
-                <w:sz w:val="24"/>
-                <w:szCs w:val="24"/>
-              </w:rPr>
-            </w:pPr>
-            <w:r>
-              <w:rPr>
-                <w:rFonts w:ascii="Times New Roman" w:eastAsia="Times New Roman" w:hAnsi="Times New Roman" w:cs="Times New Roman"/>
-                <w:sz w:val="24"/>
-                <w:szCs w:val="24"/>
-              </w:rPr>
-              <w:t>Plan de pruebas del proyecto</w:t>
+              <w:rPr>
+                <w:rFonts w:ascii="Times New Roman" w:eastAsia="Times New Roman" w:hAnsi="Times New Roman" w:cs="Times New Roman"/>
+                <w:sz w:val="24"/>
+                <w:szCs w:val="24"/>
+              </w:rPr>
+            </w:pPr>
+            <w:r>
+              <w:rPr>
+                <w:rFonts w:ascii="Times New Roman" w:eastAsia="Times New Roman" w:hAnsi="Times New Roman" w:cs="Times New Roman"/>
+                <w:sz w:val="24"/>
+                <w:szCs w:val="24"/>
+              </w:rPr>
+              <w:t>Archivo de prueba</w:t>
+            </w:r>
+            <w:r>
+              <w:rPr>
+                <w:rFonts w:ascii="Times New Roman" w:eastAsia="Times New Roman" w:hAnsi="Times New Roman" w:cs="Times New Roman"/>
+                <w:sz w:val="24"/>
+                <w:szCs w:val="24"/>
+              </w:rPr>
+              <w:t xml:space="preserve"> del proyecto</w:t>
+            </w:r>
+          </w:p>
+        </w:tc>
+      </w:tr>
+      <w:tr>
+        <w:trPr>
+          <w:jc w:val="center"/>
+        </w:trPr>
+        <w:tc>
+          <w:tcPr>
+            <w:tcW w:w="1833" w:type="dxa"/>
+            <w:shd w:val="clear" w:color="auto" w:fill="auto"/>
+            <w:tcMar>
+              <w:top w:w="100" w:type="dxa"/>
+              <w:left w:w="100" w:type="dxa"/>
+              <w:bottom w:w="100" w:type="dxa"/>
+              <w:right w:w="100" w:type="dxa"/>
+            </w:tcMar>
+          </w:tcPr>
+          <w:p>
+            <w:pPr>
+              <w:widowControl w:val="0"/>
+              <w:pBdr>
+                <w:top w:val="nil"/>
+                <w:left w:val="nil"/>
+                <w:bottom w:val="nil"/>
+                <w:right w:val="nil"/>
+                <w:between w:val="nil"/>
+              </w:pBdr>
+              <w:spacing w:after="0" w:line="240" w:lineRule="auto"/>
+              <w:rPr>
+                <w:rFonts w:ascii="Times New Roman" w:eastAsia="Times New Roman" w:hAnsi="Times New Roman" w:cs="Times New Roman"/>
+                <w:sz w:val="24"/>
+                <w:szCs w:val="24"/>
+              </w:rPr>
+            </w:pPr>
+            <w:r>
+              <w:rPr>
+                <w:rFonts w:ascii="Times New Roman" w:eastAsia="Times New Roman" w:hAnsi="Times New Roman" w:cs="Times New Roman"/>
+                <w:sz w:val="24"/>
+                <w:szCs w:val="24"/>
+              </w:rPr>
+              <w:t>Caso 8</w:t>
+            </w:r>
+          </w:p>
+        </w:tc>
+        <w:tc>
+          <w:tcPr>
+            <w:tcW w:w="3827" w:type="dxa"/>
+            <w:shd w:val="clear" w:color="auto" w:fill="auto"/>
+            <w:tcMar>
+              <w:top w:w="100" w:type="dxa"/>
+              <w:left w:w="100" w:type="dxa"/>
+              <w:bottom w:w="100" w:type="dxa"/>
+              <w:right w:w="100" w:type="dxa"/>
+            </w:tcMar>
+          </w:tcPr>
+          <w:p>
+            <w:pPr>
+              <w:widowControl w:val="0"/>
+              <w:pBdr>
+                <w:top w:val="nil"/>
+                <w:left w:val="nil"/>
+                <w:bottom w:val="nil"/>
+                <w:right w:val="nil"/>
+                <w:between w:val="nil"/>
+              </w:pBdr>
+              <w:spacing w:after="0" w:line="240" w:lineRule="auto"/>
+              <w:rPr>
+                <w:rFonts w:ascii="Times New Roman" w:eastAsia="Times New Roman" w:hAnsi="Times New Roman" w:cs="Times New Roman"/>
+                <w:sz w:val="24"/>
+                <w:szCs w:val="24"/>
+              </w:rPr>
+            </w:pPr>
+            <w:r>
+              <w:rPr>
+                <w:rFonts w:ascii="Times New Roman" w:eastAsia="Times New Roman" w:hAnsi="Times New Roman" w:cs="Times New Roman"/>
+                <w:sz w:val="24"/>
+                <w:szCs w:val="24"/>
+              </w:rPr>
+              <w:t>Sigla del proyecto + “-” + Siglas del documento</w:t>
+            </w:r>
+            <w:r>
+              <w:rPr>
+                <w:rFonts w:ascii="Times New Roman" w:eastAsia="Times New Roman" w:hAnsi="Times New Roman" w:cs="Times New Roman"/>
+                <w:sz w:val="24"/>
+                <w:szCs w:val="24"/>
+              </w:rPr>
+              <w:t xml:space="preserve"> + “-” + Id de la solicitud de cambio</w:t>
+            </w:r>
+          </w:p>
+        </w:tc>
+        <w:tc>
+          <w:tcPr>
+            <w:tcW w:w="3686" w:type="dxa"/>
+            <w:shd w:val="clear" w:color="auto" w:fill="auto"/>
+            <w:tcMar>
+              <w:top w:w="100" w:type="dxa"/>
+              <w:left w:w="100" w:type="dxa"/>
+              <w:bottom w:w="100" w:type="dxa"/>
+              <w:right w:w="100" w:type="dxa"/>
+            </w:tcMar>
+          </w:tcPr>
+          <w:p>
+            <w:pPr>
+              <w:widowControl w:val="0"/>
+              <w:pBdr>
+                <w:top w:val="nil"/>
+                <w:left w:val="nil"/>
+                <w:bottom w:val="nil"/>
+                <w:right w:val="nil"/>
+                <w:between w:val="nil"/>
+              </w:pBdr>
+              <w:spacing w:after="0" w:line="240" w:lineRule="auto"/>
+              <w:rPr>
+                <w:rFonts w:ascii="Times New Roman" w:eastAsia="Times New Roman" w:hAnsi="Times New Roman" w:cs="Times New Roman"/>
+                <w:sz w:val="24"/>
+                <w:szCs w:val="24"/>
+              </w:rPr>
+            </w:pPr>
+            <w:r>
+              <w:rPr>
+                <w:rFonts w:ascii="Times New Roman" w:eastAsia="Times New Roman" w:hAnsi="Times New Roman" w:cs="Times New Roman"/>
+                <w:sz w:val="24"/>
+                <w:szCs w:val="24"/>
+              </w:rPr>
+              <w:t>Archivo de prueba del proyecto</w:t>
+            </w:r>
+            <w:r>
+              <w:rPr>
+                <w:rFonts w:ascii="Times New Roman" w:eastAsia="Times New Roman" w:hAnsi="Times New Roman" w:cs="Times New Roman"/>
+                <w:sz w:val="24"/>
+                <w:szCs w:val="24"/>
+              </w:rPr>
+              <w:t xml:space="preserve"> con respecto a una solicitud de cambio.</w:t>
+            </w:r>
+          </w:p>
+        </w:tc>
+      </w:tr>
+      <w:tr>
+        <w:trPr>
+          <w:jc w:val="center"/>
+        </w:trPr>
+        <w:tc>
+          <w:tcPr>
+            <w:tcW w:w="1833" w:type="dxa"/>
+            <w:shd w:val="clear" w:color="auto" w:fill="auto"/>
+            <w:tcMar>
+              <w:top w:w="100" w:type="dxa"/>
+              <w:left w:w="100" w:type="dxa"/>
+              <w:bottom w:w="100" w:type="dxa"/>
+              <w:right w:w="100" w:type="dxa"/>
+            </w:tcMar>
+          </w:tcPr>
+          <w:p>
+            <w:pPr>
+              <w:widowControl w:val="0"/>
+              <w:pBdr>
+                <w:top w:val="nil"/>
+                <w:left w:val="nil"/>
+                <w:bottom w:val="nil"/>
+                <w:right w:val="nil"/>
+                <w:between w:val="nil"/>
+              </w:pBdr>
+              <w:spacing w:after="0" w:line="240" w:lineRule="auto"/>
+              <w:rPr>
+                <w:rFonts w:ascii="Times New Roman" w:eastAsia="Times New Roman" w:hAnsi="Times New Roman" w:cs="Times New Roman"/>
+                <w:sz w:val="24"/>
+                <w:szCs w:val="24"/>
+              </w:rPr>
+            </w:pPr>
+            <w:r>
+              <w:rPr>
+                <w:rFonts w:ascii="Times New Roman" w:eastAsia="Times New Roman" w:hAnsi="Times New Roman" w:cs="Times New Roman"/>
+                <w:sz w:val="24"/>
+                <w:szCs w:val="24"/>
+              </w:rPr>
+              <w:t>Caso 9</w:t>
+            </w:r>
+          </w:p>
+        </w:tc>
+        <w:tc>
+          <w:tcPr>
+            <w:tcW w:w="3827" w:type="dxa"/>
+            <w:shd w:val="clear" w:color="auto" w:fill="auto"/>
+            <w:tcMar>
+              <w:top w:w="100" w:type="dxa"/>
+              <w:left w:w="100" w:type="dxa"/>
+              <w:bottom w:w="100" w:type="dxa"/>
+              <w:right w:w="100" w:type="dxa"/>
+            </w:tcMar>
+          </w:tcPr>
+          <w:p>
+            <w:pPr>
+              <w:widowControl w:val="0"/>
+              <w:pBdr>
+                <w:top w:val="nil"/>
+                <w:left w:val="nil"/>
+                <w:bottom w:val="nil"/>
+                <w:right w:val="nil"/>
+                <w:between w:val="nil"/>
+              </w:pBdr>
+              <w:spacing w:after="0" w:line="240" w:lineRule="auto"/>
+              <w:rPr>
+                <w:rFonts w:ascii="Times New Roman" w:eastAsia="Times New Roman" w:hAnsi="Times New Roman" w:cs="Times New Roman"/>
+                <w:sz w:val="24"/>
+                <w:szCs w:val="24"/>
+              </w:rPr>
+            </w:pPr>
+            <w:r>
+              <w:rPr>
+                <w:rFonts w:ascii="Times New Roman" w:eastAsia="Times New Roman" w:hAnsi="Times New Roman" w:cs="Times New Roman"/>
+                <w:sz w:val="24"/>
+                <w:szCs w:val="24"/>
+              </w:rPr>
+              <w:t>Sigla del proyecto + “-” + Siglas del documento</w:t>
+            </w:r>
+          </w:p>
+        </w:tc>
+        <w:tc>
+          <w:tcPr>
+            <w:tcW w:w="3686" w:type="dxa"/>
+            <w:shd w:val="clear" w:color="auto" w:fill="auto"/>
+            <w:tcMar>
+              <w:top w:w="100" w:type="dxa"/>
+              <w:left w:w="100" w:type="dxa"/>
+              <w:bottom w:w="100" w:type="dxa"/>
+              <w:right w:w="100" w:type="dxa"/>
+            </w:tcMar>
+          </w:tcPr>
+          <w:p>
+            <w:pPr>
+              <w:widowControl w:val="0"/>
+              <w:pBdr>
+                <w:top w:val="nil"/>
+                <w:left w:val="nil"/>
+                <w:bottom w:val="nil"/>
+                <w:right w:val="nil"/>
+                <w:between w:val="nil"/>
+              </w:pBdr>
+              <w:spacing w:after="0" w:line="240" w:lineRule="auto"/>
+              <w:rPr>
+                <w:rFonts w:ascii="Times New Roman" w:eastAsia="Times New Roman" w:hAnsi="Times New Roman" w:cs="Times New Roman"/>
+                <w:sz w:val="24"/>
+                <w:szCs w:val="24"/>
+              </w:rPr>
+            </w:pPr>
+            <w:r>
+              <w:rPr>
+                <w:rFonts w:ascii="Times New Roman" w:eastAsia="Times New Roman" w:hAnsi="Times New Roman" w:cs="Times New Roman"/>
+                <w:sz w:val="24"/>
+                <w:szCs w:val="24"/>
+              </w:rPr>
+              <w:t>Documento de acta de cierre de un proyecto.</w:t>
+            </w:r>
+          </w:p>
+        </w:tc>
+      </w:tr>
+      <w:tr>
+        <w:trPr>
+          <w:jc w:val="center"/>
+        </w:trPr>
+        <w:tc>
+          <w:tcPr>
+            <w:tcW w:w="1833" w:type="dxa"/>
+            <w:shd w:val="clear" w:color="auto" w:fill="auto"/>
+            <w:tcMar>
+              <w:top w:w="100" w:type="dxa"/>
+              <w:left w:w="100" w:type="dxa"/>
+              <w:bottom w:w="100" w:type="dxa"/>
+              <w:right w:w="100" w:type="dxa"/>
+            </w:tcMar>
+          </w:tcPr>
+          <w:p>
+            <w:pPr>
+              <w:widowControl w:val="0"/>
+              <w:pBdr>
+                <w:top w:val="nil"/>
+                <w:left w:val="nil"/>
+                <w:bottom w:val="nil"/>
+                <w:right w:val="nil"/>
+                <w:between w:val="nil"/>
+              </w:pBdr>
+              <w:spacing w:after="0" w:line="240" w:lineRule="auto"/>
+              <w:rPr>
+                <w:rFonts w:ascii="Times New Roman" w:eastAsia="Times New Roman" w:hAnsi="Times New Roman" w:cs="Times New Roman"/>
+                <w:sz w:val="24"/>
+                <w:szCs w:val="24"/>
+              </w:rPr>
+            </w:pPr>
+            <w:r>
+              <w:rPr>
+                <w:rFonts w:ascii="Times New Roman" w:eastAsia="Times New Roman" w:hAnsi="Times New Roman" w:cs="Times New Roman"/>
+                <w:sz w:val="24"/>
+                <w:szCs w:val="24"/>
+              </w:rPr>
+              <w:t>Caso 10</w:t>
+            </w:r>
+          </w:p>
+        </w:tc>
+        <w:tc>
+          <w:tcPr>
+            <w:tcW w:w="3827" w:type="dxa"/>
+            <w:shd w:val="clear" w:color="auto" w:fill="auto"/>
+            <w:tcMar>
+              <w:top w:w="100" w:type="dxa"/>
+              <w:left w:w="100" w:type="dxa"/>
+              <w:bottom w:w="100" w:type="dxa"/>
+              <w:right w:w="100" w:type="dxa"/>
+            </w:tcMar>
+          </w:tcPr>
+          <w:p>
+            <w:pPr>
+              <w:widowControl w:val="0"/>
+              <w:pBdr>
+                <w:top w:val="nil"/>
+                <w:left w:val="nil"/>
+                <w:bottom w:val="nil"/>
+                <w:right w:val="nil"/>
+                <w:between w:val="nil"/>
+              </w:pBdr>
+              <w:spacing w:after="0" w:line="240" w:lineRule="auto"/>
+              <w:rPr>
+                <w:rFonts w:ascii="Times New Roman" w:eastAsia="Times New Roman" w:hAnsi="Times New Roman" w:cs="Times New Roman"/>
+                <w:sz w:val="24"/>
+                <w:szCs w:val="24"/>
+              </w:rPr>
+            </w:pPr>
+            <w:r>
+              <w:rPr>
+                <w:rFonts w:ascii="Times New Roman" w:eastAsia="Times New Roman" w:hAnsi="Times New Roman" w:cs="Times New Roman"/>
+                <w:sz w:val="24"/>
+                <w:szCs w:val="24"/>
+              </w:rPr>
+              <w:t>Sigla del proyecto + “-” + Siglas del documento + “-” + Id de la solicitud de cambio</w:t>
+            </w:r>
+          </w:p>
+        </w:tc>
+        <w:tc>
+          <w:tcPr>
+            <w:tcW w:w="3686" w:type="dxa"/>
+            <w:shd w:val="clear" w:color="auto" w:fill="auto"/>
+            <w:tcMar>
+              <w:top w:w="100" w:type="dxa"/>
+              <w:left w:w="100" w:type="dxa"/>
+              <w:bottom w:w="100" w:type="dxa"/>
+              <w:right w:w="100" w:type="dxa"/>
+            </w:tcMar>
+          </w:tcPr>
+          <w:p>
+            <w:pPr>
+              <w:widowControl w:val="0"/>
+              <w:pBdr>
+                <w:top w:val="nil"/>
+                <w:left w:val="nil"/>
+                <w:bottom w:val="nil"/>
+                <w:right w:val="nil"/>
+                <w:between w:val="nil"/>
+              </w:pBdr>
+              <w:spacing w:after="0" w:line="240" w:lineRule="auto"/>
+              <w:rPr>
+                <w:rFonts w:ascii="Times New Roman" w:eastAsia="Times New Roman" w:hAnsi="Times New Roman" w:cs="Times New Roman"/>
+                <w:sz w:val="24"/>
+                <w:szCs w:val="24"/>
+              </w:rPr>
+            </w:pPr>
+            <w:r>
+              <w:rPr>
+                <w:rFonts w:ascii="Times New Roman" w:eastAsia="Times New Roman" w:hAnsi="Times New Roman" w:cs="Times New Roman"/>
+                <w:sz w:val="24"/>
+                <w:szCs w:val="24"/>
+              </w:rPr>
+              <w:t>Documento de acta de cierre de un proyecto</w:t>
+            </w:r>
+            <w:r>
+              <w:rPr>
+                <w:rFonts w:ascii="Times New Roman" w:eastAsia="Times New Roman" w:hAnsi="Times New Roman" w:cs="Times New Roman"/>
+                <w:sz w:val="24"/>
+                <w:szCs w:val="24"/>
+              </w:rPr>
+              <w:t xml:space="preserve"> con respecto a una solicitud de cambio</w:t>
+            </w:r>
+            <w:r>
+              <w:rPr>
+                <w:rFonts w:ascii="Times New Roman" w:eastAsia="Times New Roman" w:hAnsi="Times New Roman" w:cs="Times New Roman"/>
+                <w:sz w:val="24"/>
+                <w:szCs w:val="24"/>
+              </w:rPr>
+              <w:t>.</w:t>
             </w:r>
           </w:p>
         </w:tc>
@@ -15542,6 +16003,7 @@
           <w:szCs w:val="24"/>
         </w:rPr>
       </w:pPr>
+      <w:proofErr w:type="gramStart"/>
       <w:r>
         <w:rPr>
           <w:rFonts w:ascii="Times New Roman" w:eastAsia="Times New Roman" w:hAnsi="Times New Roman" w:cs="Times New Roman"/>
@@ -15549,8 +16011,17 @@
           <w:sz w:val="24"/>
           <w:szCs w:val="24"/>
         </w:rPr>
-        <w:lastRenderedPageBreak/>
-        <w:t xml:space="preserve">Cliente.- </w:t>
+        <w:t>Cliente.-</w:t>
+      </w:r>
+      <w:proofErr w:type="gramEnd"/>
+      <w:r>
+        <w:rPr>
+          <w:rFonts w:ascii="Times New Roman" w:eastAsia="Times New Roman" w:hAnsi="Times New Roman" w:cs="Times New Roman"/>
+          <w:b/>
+          <w:sz w:val="24"/>
+          <w:szCs w:val="24"/>
+        </w:rPr>
+        <w:t xml:space="preserve"> </w:t>
       </w:r>
       <w:r>
         <w:rPr>
@@ -15574,6 +16045,7 @@
           <w:szCs w:val="24"/>
         </w:rPr>
       </w:pPr>
+      <w:proofErr w:type="gramStart"/>
       <w:r>
         <w:rPr>
           <w:rFonts w:ascii="Times New Roman" w:eastAsia="Times New Roman" w:hAnsi="Times New Roman" w:cs="Times New Roman"/>
@@ -15581,7 +16053,18 @@
           <w:sz w:val="24"/>
           <w:szCs w:val="24"/>
         </w:rPr>
-        <w:t xml:space="preserve">Desarrollo.- </w:t>
+        <w:lastRenderedPageBreak/>
+        <w:t>Desarrollo.-</w:t>
+      </w:r>
+      <w:proofErr w:type="gramEnd"/>
+      <w:r>
+        <w:rPr>
+          <w:rFonts w:ascii="Times New Roman" w:eastAsia="Times New Roman" w:hAnsi="Times New Roman" w:cs="Times New Roman"/>
+          <w:b/>
+          <w:sz w:val="24"/>
+          <w:szCs w:val="24"/>
+        </w:rPr>
+        <w:t xml:space="preserve"> </w:t>
       </w:r>
       <w:r>
         <w:rPr>
@@ -15605,6 +16088,7 @@
           <w:szCs w:val="24"/>
         </w:rPr>
       </w:pPr>
+      <w:proofErr w:type="gramStart"/>
       <w:r>
         <w:rPr>
           <w:rFonts w:ascii="Times New Roman" w:eastAsia="Times New Roman" w:hAnsi="Times New Roman" w:cs="Times New Roman"/>
@@ -15614,6 +16098,7 @@
         </w:rPr>
         <w:t>Documentos.-</w:t>
       </w:r>
+      <w:proofErr w:type="gramEnd"/>
       <w:r>
         <w:rPr>
           <w:rFonts w:ascii="Times New Roman" w:eastAsia="Times New Roman" w:hAnsi="Times New Roman" w:cs="Times New Roman"/>
@@ -15643,8 +16128,19 @@
           <w:sz w:val="24"/>
           <w:szCs w:val="24"/>
         </w:rPr>
-        <w:t>Línea base.-</w:t>
-      </w:r>
+        <w:t xml:space="preserve">Línea </w:t>
+      </w:r>
+      <w:proofErr w:type="gramStart"/>
+      <w:r>
+        <w:rPr>
+          <w:rFonts w:ascii="Times New Roman" w:eastAsia="Times New Roman" w:hAnsi="Times New Roman" w:cs="Times New Roman"/>
+          <w:b/>
+          <w:sz w:val="24"/>
+          <w:szCs w:val="24"/>
+        </w:rPr>
+        <w:t>base.-</w:t>
+      </w:r>
+      <w:proofErr w:type="gramEnd"/>
       <w:r>
         <w:rPr>
           <w:rFonts w:ascii="Times New Roman" w:eastAsia="Times New Roman" w:hAnsi="Times New Roman" w:cs="Times New Roman"/>
@@ -15775,7 +16271,6 @@
           <w:rFonts w:ascii="Times New Roman" w:eastAsia="Times New Roman" w:hAnsi="Times New Roman" w:cs="Times New Roman"/>
           <w:i/>
         </w:rPr>
-        <w:lastRenderedPageBreak/>
         <w:t xml:space="preserve">Fuente. </w:t>
       </w:r>
       <w:r>
@@ -15801,6 +16296,7 @@
           <w:sz w:val="24"/>
           <w:szCs w:val="24"/>
         </w:rPr>
+        <w:lastRenderedPageBreak/>
         <w:t>A continuación, se detallan las librerías del repositorio de la empresa "</w:t>
       </w:r>
       <w:proofErr w:type="spellStart"/>
@@ -16041,7 +16537,25 @@
           <w:sz w:val="24"/>
           <w:szCs w:val="24"/>
         </w:rPr>
-        <w:t>En cuanto a los accesos a esta librería de la empresa, el Jefe de Proyecto tiene acceso completo, lo que le permite leer, escribir y eliminar elementos.</w:t>
+        <w:t xml:space="preserve">En cuanto a los accesos a esta librería de la empresa, el </w:t>
+      </w:r>
+      <w:proofErr w:type="gramStart"/>
+      <w:r>
+        <w:rPr>
+          <w:rFonts w:ascii="Times New Roman" w:eastAsia="Times New Roman" w:hAnsi="Times New Roman" w:cs="Times New Roman"/>
+          <w:sz w:val="24"/>
+          <w:szCs w:val="24"/>
+        </w:rPr>
+        <w:t>Jefe</w:t>
+      </w:r>
+      <w:proofErr w:type="gramEnd"/>
+      <w:r>
+        <w:rPr>
+          <w:rFonts w:ascii="Times New Roman" w:eastAsia="Times New Roman" w:hAnsi="Times New Roman" w:cs="Times New Roman"/>
+          <w:sz w:val="24"/>
+          <w:szCs w:val="24"/>
+        </w:rPr>
+        <w:t xml:space="preserve"> de Proyecto tiene acceso completo, lo que le permite leer, escribir y eliminar elementos.</w:t>
       </w:r>
     </w:p>
     <w:p>
@@ -16222,7 +16736,6 @@
                 <w:sz w:val="24"/>
                 <w:szCs w:val="24"/>
               </w:rPr>
-              <w:lastRenderedPageBreak/>
               <w:t>Jefe de Proyecto</w:t>
             </w:r>
           </w:p>
@@ -16304,6 +16817,7 @@
                 <w:sz w:val="24"/>
                 <w:szCs w:val="24"/>
               </w:rPr>
+              <w:lastRenderedPageBreak/>
               <w:t>Eliminar</w:t>
             </w:r>
           </w:p>
@@ -16337,6 +16851,7 @@
                 <w:sz w:val="24"/>
                 <w:szCs w:val="24"/>
               </w:rPr>
+              <w:lastRenderedPageBreak/>
               <w:t>Desarrolladores</w:t>
             </w:r>
           </w:p>
@@ -16660,13 +17175,23 @@
           <w:szCs w:val="24"/>
         </w:rPr>
       </w:pPr>
-      <w:r>
-        <w:rPr>
-          <w:rFonts w:ascii="Times New Roman" w:eastAsia="Times New Roman" w:hAnsi="Times New Roman" w:cs="Times New Roman"/>
-          <w:sz w:val="24"/>
-          <w:szCs w:val="24"/>
-        </w:rPr>
-        <w:t>REGOP  (Sistema de registro de operaciones contables)</w:t>
+      <w:proofErr w:type="gramStart"/>
+      <w:r>
+        <w:rPr>
+          <w:rFonts w:ascii="Times New Roman" w:eastAsia="Times New Roman" w:hAnsi="Times New Roman" w:cs="Times New Roman"/>
+          <w:sz w:val="24"/>
+          <w:szCs w:val="24"/>
+        </w:rPr>
+        <w:t>REGOP  (</w:t>
+      </w:r>
+      <w:proofErr w:type="gramEnd"/>
+      <w:r>
+        <w:rPr>
+          <w:rFonts w:ascii="Times New Roman" w:eastAsia="Times New Roman" w:hAnsi="Times New Roman" w:cs="Times New Roman"/>
+          <w:sz w:val="24"/>
+          <w:szCs w:val="24"/>
+        </w:rPr>
+        <w:t>Sistema de registro de operaciones contables)</w:t>
       </w:r>
     </w:p>
     <w:p>
@@ -17301,6 +17826,7 @@
         <w:t xml:space="preserve"> a la </w:t>
       </w:r>
       <w:proofErr w:type="spellStart"/>
+      <w:proofErr w:type="gramStart"/>
       <w:r>
         <w:rPr>
           <w:rFonts w:ascii="Times New Roman" w:eastAsia="Times New Roman" w:hAnsi="Times New Roman" w:cs="Times New Roman"/>
@@ -17311,6 +17837,7 @@
         <w:t>biblioteca</w:t>
       </w:r>
       <w:proofErr w:type="spellEnd"/>
+      <w:proofErr w:type="gramEnd"/>
     </w:p>
     <w:p>
       <w:pPr>
@@ -21454,7 +21981,25 @@
                 <w:sz w:val="24"/>
                 <w:szCs w:val="24"/>
               </w:rPr>
-              <w:t>Documento de Especificación de  la BD</w:t>
+              <w:t xml:space="preserve">Documento de Especificación </w:t>
+            </w:r>
+            <w:proofErr w:type="gramStart"/>
+            <w:r>
+              <w:rPr>
+                <w:rFonts w:ascii="Times New Roman" w:hAnsi="Times New Roman" w:cs="Times New Roman"/>
+                <w:sz w:val="24"/>
+                <w:szCs w:val="24"/>
+              </w:rPr>
+              <w:t>de  la</w:t>
+            </w:r>
+            <w:proofErr w:type="gramEnd"/>
+            <w:r>
+              <w:rPr>
+                <w:rFonts w:ascii="Times New Roman" w:hAnsi="Times New Roman" w:cs="Times New Roman"/>
+                <w:sz w:val="24"/>
+                <w:szCs w:val="24"/>
+              </w:rPr>
+              <w:t xml:space="preserve"> BD</w:t>
             </w:r>
           </w:p>
         </w:tc>
@@ -21575,7 +22120,25 @@
                 <w:szCs w:val="24"/>
               </w:rPr>
               <w:lastRenderedPageBreak/>
-              <w:t>Documento de Especificación de  la UI</w:t>
+              <w:t xml:space="preserve">Documento de Especificación </w:t>
+            </w:r>
+            <w:proofErr w:type="gramStart"/>
+            <w:r>
+              <w:rPr>
+                <w:rFonts w:ascii="Times New Roman" w:hAnsi="Times New Roman" w:cs="Times New Roman"/>
+                <w:sz w:val="24"/>
+                <w:szCs w:val="24"/>
+              </w:rPr>
+              <w:t>de  la</w:t>
+            </w:r>
+            <w:proofErr w:type="gramEnd"/>
+            <w:r>
+              <w:rPr>
+                <w:rFonts w:ascii="Times New Roman" w:hAnsi="Times New Roman" w:cs="Times New Roman"/>
+                <w:sz w:val="24"/>
+                <w:szCs w:val="24"/>
+              </w:rPr>
+              <w:t xml:space="preserve"> UI</w:t>
             </w:r>
           </w:p>
         </w:tc>
@@ -24909,7 +25472,7 @@
 </file>
 
 <file path=word/endnotes.xml><?xml version="1.0" encoding="utf-8"?>
-<w:endnotes xmlns:wpc="http://schemas.microsoft.com/office/word/2010/wordprocessingCanvas" xmlns:cx="http://schemas.microsoft.com/office/drawing/2014/chartex" xmlns:cx1="http://schemas.microsoft.com/office/drawing/2015/9/8/chartex" xmlns:cx2="http://schemas.microsoft.com/office/drawing/2015/10/21/chartex" xmlns:cx3="http://schemas.microsoft.com/office/drawing/2016/5/9/chartex" xmlns:cx4="http://schemas.microsoft.com/office/drawing/2016/5/10/chartex" xmlns:cx5="http://schemas.microsoft.com/office/drawing/2016/5/11/chartex" xmlns:cx6="http://schemas.microsoft.com/office/drawing/2016/5/12/chartex" xmlns:cx7="http://schemas.microsoft.com/office/drawing/2016/5/13/chartex" xmlns:cx8="http://schemas.microsoft.com/office/drawing/2016/5/14/chartex" xmlns:mc="http://schemas.openxmlformats.org/markup-compatibility/2006" xmlns:aink="http://schemas.microsoft.com/office/drawing/2016/ink" xmlns:am3d="http://schemas.microsoft.com/office/drawing/2017/model3d" xmlns:o="urn:schemas-microsoft-com:office:office" xmlns:oel="http://schemas.microsoft.com/office/2019/extlst" xmlns:r="http://schemas.openxmlformats.org/officeDocument/2006/relationships" xmlns:m="http://schemas.openxmlformats.org/officeDocument/2006/math" xmlns:v="urn:schemas-microsoft-com:vml" xmlns:wp14="http://schemas.microsoft.com/office/word/2010/wordprocessingDrawing" xmlns:wp="http://schemas.openxmlformats.org/drawingml/2006/wordprocessingDrawing" xmlns:w10="urn:schemas-microsoft-com:office:word" xmlns:w="http://schemas.openxmlformats.org/wordprocessingml/2006/main" xmlns:w14="http://schemas.microsoft.com/office/word/2010/wordml" xmlns:w15="http://schemas.microsoft.com/office/word/2012/wordml" xmlns:w16cex="http://schemas.microsoft.com/office/word/2018/wordml/cex" xmlns:w16cid="http://schemas.microsoft.com/office/word/2016/wordml/cid" xmlns:w16="http://schemas.microsoft.com/office/word/2018/wordml" xmlns:w16du="http://schemas.microsoft.com/office/word/2023/wordml/word16du" xmlns:w16sdtdh="http://schemas.microsoft.com/office/word/2020/wordml/sdtdatahash" xmlns:w16se="http://schemas.microsoft.com/office/word/2015/wordml/symex" xmlns:wpg="http://schemas.microsoft.com/office/word/2010/wordprocessingGroup" xmlns:wpi="http://schemas.microsoft.com/office/word/2010/wordprocessingInk" xmlns:wne="http://schemas.microsoft.com/office/word/2006/wordml" xmlns:wps="http://schemas.microsoft.com/office/word/2010/wordprocessingShape" mc:Ignorable="w14 w15 w16se w16cid w16 w16cex w16sdtdh wp14">
+<w:endnotes xmlns:wpc="http://schemas.microsoft.com/office/word/2010/wordprocessingCanvas" xmlns:cx="http://schemas.microsoft.com/office/drawing/2014/chartex" xmlns:cx1="http://schemas.microsoft.com/office/drawing/2015/9/8/chartex" xmlns:cx2="http://schemas.microsoft.com/office/drawing/2015/10/21/chartex" xmlns:cx3="http://schemas.microsoft.com/office/drawing/2016/5/9/chartex" xmlns:cx4="http://schemas.microsoft.com/office/drawing/2016/5/10/chartex" xmlns:cx5="http://schemas.microsoft.com/office/drawing/2016/5/11/chartex" xmlns:cx6="http://schemas.microsoft.com/office/drawing/2016/5/12/chartex" xmlns:cx7="http://schemas.microsoft.com/office/drawing/2016/5/13/chartex" xmlns:cx8="http://schemas.microsoft.com/office/drawing/2016/5/14/chartex" xmlns:mc="http://schemas.openxmlformats.org/markup-compatibility/2006" xmlns:aink="http://schemas.microsoft.com/office/drawing/2016/ink" xmlns:am3d="http://schemas.microsoft.com/office/drawing/2017/model3d" xmlns:o="urn:schemas-microsoft-com:office:office" xmlns:oel="http://schemas.microsoft.com/office/2019/extlst" xmlns:r="http://schemas.openxmlformats.org/officeDocument/2006/relationships" xmlns:m="http://schemas.openxmlformats.org/officeDocument/2006/math" xmlns:v="urn:schemas-microsoft-com:vml" xmlns:wp14="http://schemas.microsoft.com/office/word/2010/wordprocessingDrawing" xmlns:wp="http://schemas.openxmlformats.org/drawingml/2006/wordprocessingDrawing" xmlns:w10="urn:schemas-microsoft-com:office:word" xmlns:w="http://schemas.openxmlformats.org/wordprocessingml/2006/main" xmlns:w14="http://schemas.microsoft.com/office/word/2010/wordml" xmlns:w15="http://schemas.microsoft.com/office/word/2012/wordml" xmlns:w16cex="http://schemas.microsoft.com/office/word/2018/wordml/cex" xmlns:w16cid="http://schemas.microsoft.com/office/word/2016/wordml/cid" xmlns:w16="http://schemas.microsoft.com/office/word/2018/wordml" xmlns:w16sdtdh="http://schemas.microsoft.com/office/word/2020/wordml/sdtdatahash" xmlns:w16se="http://schemas.microsoft.com/office/word/2015/wordml/symex" xmlns:wpg="http://schemas.microsoft.com/office/word/2010/wordprocessingGroup" xmlns:wpi="http://schemas.microsoft.com/office/word/2010/wordprocessingInk" xmlns:wne="http://schemas.microsoft.com/office/word/2006/wordml" xmlns:wps="http://schemas.microsoft.com/office/word/2010/wordprocessingShape" mc:Ignorable="w14 w15 w16se w16cid w16 w16cex w16sdtdh wp14">
   <w:endnote w:type="separator" w:id="-1">
     <w:p>
       <w:pPr>
@@ -24934,13 +25497,13 @@
 </file>
 
 <file path=word/footer1.xml><?xml version="1.0" encoding="utf-8"?>
-<w:ftr xmlns:wpc="http://schemas.microsoft.com/office/word/2010/wordprocessingCanvas" xmlns:cx="http://schemas.microsoft.com/office/drawing/2014/chartex" xmlns:cx1="http://schemas.microsoft.com/office/drawing/2015/9/8/chartex" xmlns:cx2="http://schemas.microsoft.com/office/drawing/2015/10/21/chartex" xmlns:cx3="http://schemas.microsoft.com/office/drawing/2016/5/9/chartex" xmlns:cx4="http://schemas.microsoft.com/office/drawing/2016/5/10/chartex" xmlns:cx5="http://schemas.microsoft.com/office/drawing/2016/5/11/chartex" xmlns:cx6="http://schemas.microsoft.com/office/drawing/2016/5/12/chartex" xmlns:cx7="http://schemas.microsoft.com/office/drawing/2016/5/13/chartex" xmlns:cx8="http://schemas.microsoft.com/office/drawing/2016/5/14/chartex" xmlns:mc="http://schemas.openxmlformats.org/markup-compatibility/2006" xmlns:aink="http://schemas.microsoft.com/office/drawing/2016/ink" xmlns:am3d="http://schemas.microsoft.com/office/drawing/2017/model3d" xmlns:o="urn:schemas-microsoft-com:office:office" xmlns:oel="http://schemas.microsoft.com/office/2019/extlst" xmlns:r="http://schemas.openxmlformats.org/officeDocument/2006/relationships" xmlns:m="http://schemas.openxmlformats.org/officeDocument/2006/math" xmlns:v="urn:schemas-microsoft-com:vml" xmlns:wp14="http://schemas.microsoft.com/office/word/2010/wordprocessingDrawing" xmlns:wp="http://schemas.openxmlformats.org/drawingml/2006/wordprocessingDrawing" xmlns:w10="urn:schemas-microsoft-com:office:word" xmlns:w="http://schemas.openxmlformats.org/wordprocessingml/2006/main" xmlns:w14="http://schemas.microsoft.com/office/word/2010/wordml" xmlns:w15="http://schemas.microsoft.com/office/word/2012/wordml" xmlns:w16cex="http://schemas.microsoft.com/office/word/2018/wordml/cex" xmlns:w16cid="http://schemas.microsoft.com/office/word/2016/wordml/cid" xmlns:w16="http://schemas.microsoft.com/office/word/2018/wordml" xmlns:w16du="http://schemas.microsoft.com/office/word/2023/wordml/word16du" xmlns:w16sdtdh="http://schemas.microsoft.com/office/word/2020/wordml/sdtdatahash" xmlns:w16se="http://schemas.microsoft.com/office/word/2015/wordml/symex" xmlns:wpg="http://schemas.microsoft.com/office/word/2010/wordprocessingGroup" xmlns:wpi="http://schemas.microsoft.com/office/word/2010/wordprocessingInk" xmlns:wne="http://schemas.microsoft.com/office/word/2006/wordml" xmlns:wps="http://schemas.microsoft.com/office/word/2010/wordprocessingShape" mc:Ignorable="w14 w15 w16se w16cid w16 w16cex w16sdtdh wp14">
+<w:ftr xmlns:wpc="http://schemas.microsoft.com/office/word/2010/wordprocessingCanvas" xmlns:cx="http://schemas.microsoft.com/office/drawing/2014/chartex" xmlns:cx1="http://schemas.microsoft.com/office/drawing/2015/9/8/chartex" xmlns:cx2="http://schemas.microsoft.com/office/drawing/2015/10/21/chartex" xmlns:cx3="http://schemas.microsoft.com/office/drawing/2016/5/9/chartex" xmlns:cx4="http://schemas.microsoft.com/office/drawing/2016/5/10/chartex" xmlns:cx5="http://schemas.microsoft.com/office/drawing/2016/5/11/chartex" xmlns:cx6="http://schemas.microsoft.com/office/drawing/2016/5/12/chartex" xmlns:cx7="http://schemas.microsoft.com/office/drawing/2016/5/13/chartex" xmlns:cx8="http://schemas.microsoft.com/office/drawing/2016/5/14/chartex" xmlns:mc="http://schemas.openxmlformats.org/markup-compatibility/2006" xmlns:aink="http://schemas.microsoft.com/office/drawing/2016/ink" xmlns:am3d="http://schemas.microsoft.com/office/drawing/2017/model3d" xmlns:o="urn:schemas-microsoft-com:office:office" xmlns:oel="http://schemas.microsoft.com/office/2019/extlst" xmlns:r="http://schemas.openxmlformats.org/officeDocument/2006/relationships" xmlns:m="http://schemas.openxmlformats.org/officeDocument/2006/math" xmlns:v="urn:schemas-microsoft-com:vml" xmlns:wp14="http://schemas.microsoft.com/office/word/2010/wordprocessingDrawing" xmlns:wp="http://schemas.openxmlformats.org/drawingml/2006/wordprocessingDrawing" xmlns:w10="urn:schemas-microsoft-com:office:word" xmlns:w="http://schemas.openxmlformats.org/wordprocessingml/2006/main" xmlns:w14="http://schemas.microsoft.com/office/word/2010/wordml" xmlns:w15="http://schemas.microsoft.com/office/word/2012/wordml" xmlns:w16cex="http://schemas.microsoft.com/office/word/2018/wordml/cex" xmlns:w16cid="http://schemas.microsoft.com/office/word/2016/wordml/cid" xmlns:w16="http://schemas.microsoft.com/office/word/2018/wordml" xmlns:w16sdtdh="http://schemas.microsoft.com/office/word/2020/wordml/sdtdatahash" xmlns:w16se="http://schemas.microsoft.com/office/word/2015/wordml/symex" xmlns:wpg="http://schemas.microsoft.com/office/word/2010/wordprocessingGroup" xmlns:wpi="http://schemas.microsoft.com/office/word/2010/wordprocessingInk" xmlns:wne="http://schemas.microsoft.com/office/word/2006/wordml" xmlns:wps="http://schemas.microsoft.com/office/word/2010/wordprocessingShape" mc:Ignorable="w14 w15 w16se w16cid w16 w16cex w16sdtdh wp14">
   <w:p/>
 </w:ftr>
 </file>
 
 <file path=word/footnotes.xml><?xml version="1.0" encoding="utf-8"?>
-<w:footnotes xmlns:wpc="http://schemas.microsoft.com/office/word/2010/wordprocessingCanvas" xmlns:cx="http://schemas.microsoft.com/office/drawing/2014/chartex" xmlns:cx1="http://schemas.microsoft.com/office/drawing/2015/9/8/chartex" xmlns:cx2="http://schemas.microsoft.com/office/drawing/2015/10/21/chartex" xmlns:cx3="http://schemas.microsoft.com/office/drawing/2016/5/9/chartex" xmlns:cx4="http://schemas.microsoft.com/office/drawing/2016/5/10/chartex" xmlns:cx5="http://schemas.microsoft.com/office/drawing/2016/5/11/chartex" xmlns:cx6="http://schemas.microsoft.com/office/drawing/2016/5/12/chartex" xmlns:cx7="http://schemas.microsoft.com/office/drawing/2016/5/13/chartex" xmlns:cx8="http://schemas.microsoft.com/office/drawing/2016/5/14/chartex" xmlns:mc="http://schemas.openxmlformats.org/markup-compatibility/2006" xmlns:aink="http://schemas.microsoft.com/office/drawing/2016/ink" xmlns:am3d="http://schemas.microsoft.com/office/drawing/2017/model3d" xmlns:o="urn:schemas-microsoft-com:office:office" xmlns:oel="http://schemas.microsoft.com/office/2019/extlst" xmlns:r="http://schemas.openxmlformats.org/officeDocument/2006/relationships" xmlns:m="http://schemas.openxmlformats.org/officeDocument/2006/math" xmlns:v="urn:schemas-microsoft-com:vml" xmlns:wp14="http://schemas.microsoft.com/office/word/2010/wordprocessingDrawing" xmlns:wp="http://schemas.openxmlformats.org/drawingml/2006/wordprocessingDrawing" xmlns:w10="urn:schemas-microsoft-com:office:word" xmlns:w="http://schemas.openxmlformats.org/wordprocessingml/2006/main" xmlns:w14="http://schemas.microsoft.com/office/word/2010/wordml" xmlns:w15="http://schemas.microsoft.com/office/word/2012/wordml" xmlns:w16cex="http://schemas.microsoft.com/office/word/2018/wordml/cex" xmlns:w16cid="http://schemas.microsoft.com/office/word/2016/wordml/cid" xmlns:w16="http://schemas.microsoft.com/office/word/2018/wordml" xmlns:w16du="http://schemas.microsoft.com/office/word/2023/wordml/word16du" xmlns:w16sdtdh="http://schemas.microsoft.com/office/word/2020/wordml/sdtdatahash" xmlns:w16se="http://schemas.microsoft.com/office/word/2015/wordml/symex" xmlns:wpg="http://schemas.microsoft.com/office/word/2010/wordprocessingGroup" xmlns:wpi="http://schemas.microsoft.com/office/word/2010/wordprocessingInk" xmlns:wne="http://schemas.microsoft.com/office/word/2006/wordml" xmlns:wps="http://schemas.microsoft.com/office/word/2010/wordprocessingShape" mc:Ignorable="w14 w15 w16se w16cid w16 w16cex w16sdtdh wp14">
+<w:footnotes xmlns:wpc="http://schemas.microsoft.com/office/word/2010/wordprocessingCanvas" xmlns:cx="http://schemas.microsoft.com/office/drawing/2014/chartex" xmlns:cx1="http://schemas.microsoft.com/office/drawing/2015/9/8/chartex" xmlns:cx2="http://schemas.microsoft.com/office/drawing/2015/10/21/chartex" xmlns:cx3="http://schemas.microsoft.com/office/drawing/2016/5/9/chartex" xmlns:cx4="http://schemas.microsoft.com/office/drawing/2016/5/10/chartex" xmlns:cx5="http://schemas.microsoft.com/office/drawing/2016/5/11/chartex" xmlns:cx6="http://schemas.microsoft.com/office/drawing/2016/5/12/chartex" xmlns:cx7="http://schemas.microsoft.com/office/drawing/2016/5/13/chartex" xmlns:cx8="http://schemas.microsoft.com/office/drawing/2016/5/14/chartex" xmlns:mc="http://schemas.openxmlformats.org/markup-compatibility/2006" xmlns:aink="http://schemas.microsoft.com/office/drawing/2016/ink" xmlns:am3d="http://schemas.microsoft.com/office/drawing/2017/model3d" xmlns:o="urn:schemas-microsoft-com:office:office" xmlns:oel="http://schemas.microsoft.com/office/2019/extlst" xmlns:r="http://schemas.openxmlformats.org/officeDocument/2006/relationships" xmlns:m="http://schemas.openxmlformats.org/officeDocument/2006/math" xmlns:v="urn:schemas-microsoft-com:vml" xmlns:wp14="http://schemas.microsoft.com/office/word/2010/wordprocessingDrawing" xmlns:wp="http://schemas.openxmlformats.org/drawingml/2006/wordprocessingDrawing" xmlns:w10="urn:schemas-microsoft-com:office:word" xmlns:w="http://schemas.openxmlformats.org/wordprocessingml/2006/main" xmlns:w14="http://schemas.microsoft.com/office/word/2010/wordml" xmlns:w15="http://schemas.microsoft.com/office/word/2012/wordml" xmlns:w16cex="http://schemas.microsoft.com/office/word/2018/wordml/cex" xmlns:w16cid="http://schemas.microsoft.com/office/word/2016/wordml/cid" xmlns:w16="http://schemas.microsoft.com/office/word/2018/wordml" xmlns:w16sdtdh="http://schemas.microsoft.com/office/word/2020/wordml/sdtdatahash" xmlns:w16se="http://schemas.microsoft.com/office/word/2015/wordml/symex" xmlns:wpg="http://schemas.microsoft.com/office/word/2010/wordprocessingGroup" xmlns:wpi="http://schemas.microsoft.com/office/word/2010/wordprocessingInk" xmlns:wne="http://schemas.microsoft.com/office/word/2006/wordml" xmlns:wps="http://schemas.microsoft.com/office/word/2010/wordprocessingShape" mc:Ignorable="w14 w15 w16se w16cid w16 w16cex w16sdtdh wp14">
   <w:footnote w:type="separator" w:id="-1">
     <w:p>
       <w:pPr>
@@ -24965,7 +25528,7 @@
 </file>
 
 <file path=word/header1.xml><?xml version="1.0" encoding="utf-8"?>
-<w:hdr xmlns:wpc="http://schemas.microsoft.com/office/word/2010/wordprocessingCanvas" xmlns:cx="http://schemas.microsoft.com/office/drawing/2014/chartex" xmlns:cx1="http://schemas.microsoft.com/office/drawing/2015/9/8/chartex" xmlns:cx2="http://schemas.microsoft.com/office/drawing/2015/10/21/chartex" xmlns:cx3="http://schemas.microsoft.com/office/drawing/2016/5/9/chartex" xmlns:cx4="http://schemas.microsoft.com/office/drawing/2016/5/10/chartex" xmlns:cx5="http://schemas.microsoft.com/office/drawing/2016/5/11/chartex" xmlns:cx6="http://schemas.microsoft.com/office/drawing/2016/5/12/chartex" xmlns:cx7="http://schemas.microsoft.com/office/drawing/2016/5/13/chartex" xmlns:cx8="http://schemas.microsoft.com/office/drawing/2016/5/14/chartex" xmlns:mc="http://schemas.openxmlformats.org/markup-compatibility/2006" xmlns:aink="http://schemas.microsoft.com/office/drawing/2016/ink" xmlns:am3d="http://schemas.microsoft.com/office/drawing/2017/model3d" xmlns:o="urn:schemas-microsoft-com:office:office" xmlns:oel="http://schemas.microsoft.com/office/2019/extlst" xmlns:r="http://schemas.openxmlformats.org/officeDocument/2006/relationships" xmlns:m="http://schemas.openxmlformats.org/officeDocument/2006/math" xmlns:v="urn:schemas-microsoft-com:vml" xmlns:wp14="http://schemas.microsoft.com/office/word/2010/wordprocessingDrawing" xmlns:wp="http://schemas.openxmlformats.org/drawingml/2006/wordprocessingDrawing" xmlns:w10="urn:schemas-microsoft-com:office:word" xmlns:w="http://schemas.openxmlformats.org/wordprocessingml/2006/main" xmlns:w14="http://schemas.microsoft.com/office/word/2010/wordml" xmlns:w15="http://schemas.microsoft.com/office/word/2012/wordml" xmlns:w16cex="http://schemas.microsoft.com/office/word/2018/wordml/cex" xmlns:w16cid="http://schemas.microsoft.com/office/word/2016/wordml/cid" xmlns:w16="http://schemas.microsoft.com/office/word/2018/wordml" xmlns:w16du="http://schemas.microsoft.com/office/word/2023/wordml/word16du" xmlns:w16sdtdh="http://schemas.microsoft.com/office/word/2020/wordml/sdtdatahash" xmlns:w16se="http://schemas.microsoft.com/office/word/2015/wordml/symex" xmlns:wpg="http://schemas.microsoft.com/office/word/2010/wordprocessingGroup" xmlns:wpi="http://schemas.microsoft.com/office/word/2010/wordprocessingInk" xmlns:wne="http://schemas.microsoft.com/office/word/2006/wordml" xmlns:wps="http://schemas.microsoft.com/office/word/2010/wordprocessingShape" mc:Ignorable="w14 w15 w16se w16cid w16 w16cex w16sdtdh wp14">
+<w:hdr xmlns:wpc="http://schemas.microsoft.com/office/word/2010/wordprocessingCanvas" xmlns:cx="http://schemas.microsoft.com/office/drawing/2014/chartex" xmlns:cx1="http://schemas.microsoft.com/office/drawing/2015/9/8/chartex" xmlns:cx2="http://schemas.microsoft.com/office/drawing/2015/10/21/chartex" xmlns:cx3="http://schemas.microsoft.com/office/drawing/2016/5/9/chartex" xmlns:cx4="http://schemas.microsoft.com/office/drawing/2016/5/10/chartex" xmlns:cx5="http://schemas.microsoft.com/office/drawing/2016/5/11/chartex" xmlns:cx6="http://schemas.microsoft.com/office/drawing/2016/5/12/chartex" xmlns:cx7="http://schemas.microsoft.com/office/drawing/2016/5/13/chartex" xmlns:cx8="http://schemas.microsoft.com/office/drawing/2016/5/14/chartex" xmlns:mc="http://schemas.openxmlformats.org/markup-compatibility/2006" xmlns:aink="http://schemas.microsoft.com/office/drawing/2016/ink" xmlns:am3d="http://schemas.microsoft.com/office/drawing/2017/model3d" xmlns:o="urn:schemas-microsoft-com:office:office" xmlns:oel="http://schemas.microsoft.com/office/2019/extlst" xmlns:r="http://schemas.openxmlformats.org/officeDocument/2006/relationships" xmlns:m="http://schemas.openxmlformats.org/officeDocument/2006/math" xmlns:v="urn:schemas-microsoft-com:vml" xmlns:wp14="http://schemas.microsoft.com/office/word/2010/wordprocessingDrawing" xmlns:wp="http://schemas.openxmlformats.org/drawingml/2006/wordprocessingDrawing" xmlns:w10="urn:schemas-microsoft-com:office:word" xmlns:w="http://schemas.openxmlformats.org/wordprocessingml/2006/main" xmlns:w14="http://schemas.microsoft.com/office/word/2010/wordml" xmlns:w15="http://schemas.microsoft.com/office/word/2012/wordml" xmlns:w16cex="http://schemas.microsoft.com/office/word/2018/wordml/cex" xmlns:w16cid="http://schemas.microsoft.com/office/word/2016/wordml/cid" xmlns:w16="http://schemas.microsoft.com/office/word/2018/wordml" xmlns:w16sdtdh="http://schemas.microsoft.com/office/word/2020/wordml/sdtdatahash" xmlns:w16se="http://schemas.microsoft.com/office/word/2015/wordml/symex" xmlns:wpg="http://schemas.microsoft.com/office/word/2010/wordprocessingGroup" xmlns:wpi="http://schemas.microsoft.com/office/word/2010/wordprocessingInk" xmlns:wne="http://schemas.microsoft.com/office/word/2006/wordml" xmlns:wps="http://schemas.microsoft.com/office/word/2010/wordprocessingShape" mc:Ignorable="w14 w15 w16se w16cid w16 w16cex w16sdtdh wp14">
   <w:p>
     <w:pPr>
       <w:pBdr>
@@ -24997,7 +25560,29 @@
         <w:szCs w:val="20"/>
         <w:lang w:val="en-US"/>
       </w:rPr>
-      <w:t>QUANTUM ANTS SOFTWARE S.A.C.</w:t>
+      <w:t xml:space="preserve">QUANTUM </w:t>
+    </w:r>
+    <w:proofErr w:type="gramStart"/>
+    <w:r>
+      <w:rPr>
+        <w:rFonts w:ascii="Times New Roman" w:eastAsia="Times New Roman" w:hAnsi="Times New Roman" w:cs="Times New Roman"/>
+        <w:b/>
+        <w:sz w:val="20"/>
+        <w:szCs w:val="20"/>
+        <w:lang w:val="en-US"/>
+      </w:rPr>
+      <w:t>ANTS</w:t>
+    </w:r>
+    <w:proofErr w:type="gramEnd"/>
+    <w:r>
+      <w:rPr>
+        <w:rFonts w:ascii="Times New Roman" w:eastAsia="Times New Roman" w:hAnsi="Times New Roman" w:cs="Times New Roman"/>
+        <w:b/>
+        <w:sz w:val="20"/>
+        <w:szCs w:val="20"/>
+        <w:lang w:val="en-US"/>
+      </w:rPr>
+      <w:t xml:space="preserve"> SOFTWARE S.A.C.</w:t>
     </w:r>
     <w:r>
       <w:rPr>
@@ -25053,13 +25638,13 @@
 </file>
 
 <file path=word/header2.xml><?xml version="1.0" encoding="utf-8"?>
-<w:hdr xmlns:wpc="http://schemas.microsoft.com/office/word/2010/wordprocessingCanvas" xmlns:cx="http://schemas.microsoft.com/office/drawing/2014/chartex" xmlns:cx1="http://schemas.microsoft.com/office/drawing/2015/9/8/chartex" xmlns:cx2="http://schemas.microsoft.com/office/drawing/2015/10/21/chartex" xmlns:cx3="http://schemas.microsoft.com/office/drawing/2016/5/9/chartex" xmlns:cx4="http://schemas.microsoft.com/office/drawing/2016/5/10/chartex" xmlns:cx5="http://schemas.microsoft.com/office/drawing/2016/5/11/chartex" xmlns:cx6="http://schemas.microsoft.com/office/drawing/2016/5/12/chartex" xmlns:cx7="http://schemas.microsoft.com/office/drawing/2016/5/13/chartex" xmlns:cx8="http://schemas.microsoft.com/office/drawing/2016/5/14/chartex" xmlns:mc="http://schemas.openxmlformats.org/markup-compatibility/2006" xmlns:aink="http://schemas.microsoft.com/office/drawing/2016/ink" xmlns:am3d="http://schemas.microsoft.com/office/drawing/2017/model3d" xmlns:o="urn:schemas-microsoft-com:office:office" xmlns:oel="http://schemas.microsoft.com/office/2019/extlst" xmlns:r="http://schemas.openxmlformats.org/officeDocument/2006/relationships" xmlns:m="http://schemas.openxmlformats.org/officeDocument/2006/math" xmlns:v="urn:schemas-microsoft-com:vml" xmlns:wp14="http://schemas.microsoft.com/office/word/2010/wordprocessingDrawing" xmlns:wp="http://schemas.openxmlformats.org/drawingml/2006/wordprocessingDrawing" xmlns:w10="urn:schemas-microsoft-com:office:word" xmlns:w="http://schemas.openxmlformats.org/wordprocessingml/2006/main" xmlns:w14="http://schemas.microsoft.com/office/word/2010/wordml" xmlns:w15="http://schemas.microsoft.com/office/word/2012/wordml" xmlns:w16cex="http://schemas.microsoft.com/office/word/2018/wordml/cex" xmlns:w16cid="http://schemas.microsoft.com/office/word/2016/wordml/cid" xmlns:w16="http://schemas.microsoft.com/office/word/2018/wordml" xmlns:w16du="http://schemas.microsoft.com/office/word/2023/wordml/word16du" xmlns:w16sdtdh="http://schemas.microsoft.com/office/word/2020/wordml/sdtdatahash" xmlns:w16se="http://schemas.microsoft.com/office/word/2015/wordml/symex" xmlns:wpg="http://schemas.microsoft.com/office/word/2010/wordprocessingGroup" xmlns:wpi="http://schemas.microsoft.com/office/word/2010/wordprocessingInk" xmlns:wne="http://schemas.microsoft.com/office/word/2006/wordml" xmlns:wps="http://schemas.microsoft.com/office/word/2010/wordprocessingShape" mc:Ignorable="w14 w15 w16se w16cid w16 w16cex w16sdtdh wp14">
+<w:hdr xmlns:wpc="http://schemas.microsoft.com/office/word/2010/wordprocessingCanvas" xmlns:cx="http://schemas.microsoft.com/office/drawing/2014/chartex" xmlns:cx1="http://schemas.microsoft.com/office/drawing/2015/9/8/chartex" xmlns:cx2="http://schemas.microsoft.com/office/drawing/2015/10/21/chartex" xmlns:cx3="http://schemas.microsoft.com/office/drawing/2016/5/9/chartex" xmlns:cx4="http://schemas.microsoft.com/office/drawing/2016/5/10/chartex" xmlns:cx5="http://schemas.microsoft.com/office/drawing/2016/5/11/chartex" xmlns:cx6="http://schemas.microsoft.com/office/drawing/2016/5/12/chartex" xmlns:cx7="http://schemas.microsoft.com/office/drawing/2016/5/13/chartex" xmlns:cx8="http://schemas.microsoft.com/office/drawing/2016/5/14/chartex" xmlns:mc="http://schemas.openxmlformats.org/markup-compatibility/2006" xmlns:aink="http://schemas.microsoft.com/office/drawing/2016/ink" xmlns:am3d="http://schemas.microsoft.com/office/drawing/2017/model3d" xmlns:o="urn:schemas-microsoft-com:office:office" xmlns:oel="http://schemas.microsoft.com/office/2019/extlst" xmlns:r="http://schemas.openxmlformats.org/officeDocument/2006/relationships" xmlns:m="http://schemas.openxmlformats.org/officeDocument/2006/math" xmlns:v="urn:schemas-microsoft-com:vml" xmlns:wp14="http://schemas.microsoft.com/office/word/2010/wordprocessingDrawing" xmlns:wp="http://schemas.openxmlformats.org/drawingml/2006/wordprocessingDrawing" xmlns:w10="urn:schemas-microsoft-com:office:word" xmlns:w="http://schemas.openxmlformats.org/wordprocessingml/2006/main" xmlns:w14="http://schemas.microsoft.com/office/word/2010/wordml" xmlns:w15="http://schemas.microsoft.com/office/word/2012/wordml" xmlns:w16cex="http://schemas.microsoft.com/office/word/2018/wordml/cex" xmlns:w16cid="http://schemas.microsoft.com/office/word/2016/wordml/cid" xmlns:w16="http://schemas.microsoft.com/office/word/2018/wordml" xmlns:w16sdtdh="http://schemas.microsoft.com/office/word/2020/wordml/sdtdatahash" xmlns:w16se="http://schemas.microsoft.com/office/word/2015/wordml/symex" xmlns:wpg="http://schemas.microsoft.com/office/word/2010/wordprocessingGroup" xmlns:wpi="http://schemas.microsoft.com/office/word/2010/wordprocessingInk" xmlns:wne="http://schemas.microsoft.com/office/word/2006/wordml" xmlns:wps="http://schemas.microsoft.com/office/word/2010/wordprocessingShape" mc:Ignorable="w14 w15 w16se w16cid w16 w16cex w16sdtdh wp14">
   <w:p/>
 </w:hdr>
 </file>
 
 <file path=word/numbering.xml><?xml version="1.0" encoding="utf-8"?>
-<w:numbering xmlns:wpc="http://schemas.microsoft.com/office/word/2010/wordprocessingCanvas" xmlns:cx="http://schemas.microsoft.com/office/drawing/2014/chartex" xmlns:cx1="http://schemas.microsoft.com/office/drawing/2015/9/8/chartex" xmlns:cx2="http://schemas.microsoft.com/office/drawing/2015/10/21/chartex" xmlns:cx3="http://schemas.microsoft.com/office/drawing/2016/5/9/chartex" xmlns:cx4="http://schemas.microsoft.com/office/drawing/2016/5/10/chartex" xmlns:cx5="http://schemas.microsoft.com/office/drawing/2016/5/11/chartex" xmlns:cx6="http://schemas.microsoft.com/office/drawing/2016/5/12/chartex" xmlns:cx7="http://schemas.microsoft.com/office/drawing/2016/5/13/chartex" xmlns:cx8="http://schemas.microsoft.com/office/drawing/2016/5/14/chartex" xmlns:mc="http://schemas.openxmlformats.org/markup-compatibility/2006" xmlns:aink="http://schemas.microsoft.com/office/drawing/2016/ink" xmlns:am3d="http://schemas.microsoft.com/office/drawing/2017/model3d" xmlns:o="urn:schemas-microsoft-com:office:office" xmlns:oel="http://schemas.microsoft.com/office/2019/extlst" xmlns:r="http://schemas.openxmlformats.org/officeDocument/2006/relationships" xmlns:m="http://schemas.openxmlformats.org/officeDocument/2006/math" xmlns:v="urn:schemas-microsoft-com:vml" xmlns:wp14="http://schemas.microsoft.com/office/word/2010/wordprocessingDrawing" xmlns:wp="http://schemas.openxmlformats.org/drawingml/2006/wordprocessingDrawing" xmlns:w10="urn:schemas-microsoft-com:office:word" xmlns:w="http://schemas.openxmlformats.org/wordprocessingml/2006/main" xmlns:w14="http://schemas.microsoft.com/office/word/2010/wordml" xmlns:w15="http://schemas.microsoft.com/office/word/2012/wordml" xmlns:w16cex="http://schemas.microsoft.com/office/word/2018/wordml/cex" xmlns:w16cid="http://schemas.microsoft.com/office/word/2016/wordml/cid" xmlns:w16="http://schemas.microsoft.com/office/word/2018/wordml" xmlns:w16du="http://schemas.microsoft.com/office/word/2023/wordml/word16du" xmlns:w16sdtdh="http://schemas.microsoft.com/office/word/2020/wordml/sdtdatahash" xmlns:w16se="http://schemas.microsoft.com/office/word/2015/wordml/symex" xmlns:wpg="http://schemas.microsoft.com/office/word/2010/wordprocessingGroup" xmlns:wpi="http://schemas.microsoft.com/office/word/2010/wordprocessingInk" xmlns:wne="http://schemas.microsoft.com/office/word/2006/wordml" xmlns:wps="http://schemas.microsoft.com/office/word/2010/wordprocessingShape" mc:Ignorable="w14 w15 w16se w16cid w16 w16cex w16sdtdh wp14">
+<w:numbering xmlns:wpc="http://schemas.microsoft.com/office/word/2010/wordprocessingCanvas" xmlns:cx="http://schemas.microsoft.com/office/drawing/2014/chartex" xmlns:cx1="http://schemas.microsoft.com/office/drawing/2015/9/8/chartex" xmlns:cx2="http://schemas.microsoft.com/office/drawing/2015/10/21/chartex" xmlns:cx3="http://schemas.microsoft.com/office/drawing/2016/5/9/chartex" xmlns:cx4="http://schemas.microsoft.com/office/drawing/2016/5/10/chartex" xmlns:cx5="http://schemas.microsoft.com/office/drawing/2016/5/11/chartex" xmlns:cx6="http://schemas.microsoft.com/office/drawing/2016/5/12/chartex" xmlns:cx7="http://schemas.microsoft.com/office/drawing/2016/5/13/chartex" xmlns:cx8="http://schemas.microsoft.com/office/drawing/2016/5/14/chartex" xmlns:mc="http://schemas.openxmlformats.org/markup-compatibility/2006" xmlns:aink="http://schemas.microsoft.com/office/drawing/2016/ink" xmlns:am3d="http://schemas.microsoft.com/office/drawing/2017/model3d" xmlns:o="urn:schemas-microsoft-com:office:office" xmlns:oel="http://schemas.microsoft.com/office/2019/extlst" xmlns:r="http://schemas.openxmlformats.org/officeDocument/2006/relationships" xmlns:m="http://schemas.openxmlformats.org/officeDocument/2006/math" xmlns:v="urn:schemas-microsoft-com:vml" xmlns:wp14="http://schemas.microsoft.com/office/word/2010/wordprocessingDrawing" xmlns:wp="http://schemas.openxmlformats.org/drawingml/2006/wordprocessingDrawing" xmlns:w10="urn:schemas-microsoft-com:office:word" xmlns:w="http://schemas.openxmlformats.org/wordprocessingml/2006/main" xmlns:w14="http://schemas.microsoft.com/office/word/2010/wordml" xmlns:w15="http://schemas.microsoft.com/office/word/2012/wordml" xmlns:w16cex="http://schemas.microsoft.com/office/word/2018/wordml/cex" xmlns:w16cid="http://schemas.microsoft.com/office/word/2016/wordml/cid" xmlns:w16="http://schemas.microsoft.com/office/word/2018/wordml" xmlns:w16sdtdh="http://schemas.microsoft.com/office/word/2020/wordml/sdtdatahash" xmlns:w16se="http://schemas.microsoft.com/office/word/2015/wordml/symex" xmlns:wpg="http://schemas.microsoft.com/office/word/2010/wordprocessingGroup" xmlns:wpi="http://schemas.microsoft.com/office/word/2010/wordprocessingInk" xmlns:wne="http://schemas.microsoft.com/office/word/2006/wordml" xmlns:wps="http://schemas.microsoft.com/office/word/2010/wordprocessingShape" mc:Ignorable="w14 w15 w16se w16cid w16 w16cex w16sdtdh wp14">
   <w:abstractNum w:abstractNumId="0" w15:restartNumberingAfterBreak="0">
     <w:nsid w:val="02F52D67"/>
     <w:multiLevelType w:val="multilevel"/>

</xml_diff>

<commit_message>
Plan actuaizado, Acta de cierre finalizado, Cronograma actualizado
</commit_message>
<xml_diff>
--- a/Documentos/Planes/PGC.docx
+++ b/Documentos/Planes/PGC.docx
@@ -15603,15 +15603,7 @@
                 <w:sz w:val="24"/>
                 <w:szCs w:val="24"/>
               </w:rPr>
-              <w:t>Sigla del proyecto + “-” + Siglas del documento</w:t>
-            </w:r>
-            <w:r>
-              <w:rPr>
-                <w:rFonts w:ascii="Times New Roman" w:eastAsia="Times New Roman" w:hAnsi="Times New Roman" w:cs="Times New Roman"/>
-                <w:sz w:val="24"/>
-                <w:szCs w:val="24"/>
-              </w:rPr>
-              <w:t xml:space="preserve"> + “-” + Id de la solicitud de cambio</w:t>
+              <w:t>Sigla del proyecto + “-” + Siglas del documento + “-” + Id de la solicitud de cambio</w:t>
             </w:r>
           </w:p>
         </w:tc>
@@ -15649,15 +15641,7 @@
                 <w:sz w:val="24"/>
                 <w:szCs w:val="24"/>
               </w:rPr>
-              <w:t>Archivo de prueba del proyecto</w:t>
-            </w:r>
-            <w:r>
-              <w:rPr>
-                <w:rFonts w:ascii="Times New Roman" w:eastAsia="Times New Roman" w:hAnsi="Times New Roman" w:cs="Times New Roman"/>
-                <w:sz w:val="24"/>
-                <w:szCs w:val="24"/>
-              </w:rPr>
-              <w:t xml:space="preserve"> con respecto a una solicitud de cambio.</w:t>
+              <w:t>Archivo de prueba del proyecto con respecto a una solicitud de cambio.</w:t>
             </w:r>
           </w:p>
         </w:tc>
@@ -15895,23 +15879,7 @@
                 <w:sz w:val="24"/>
                 <w:szCs w:val="24"/>
               </w:rPr>
-              <w:t>Documento de acta de cierre de un proyecto</w:t>
-            </w:r>
-            <w:r>
-              <w:rPr>
-                <w:rFonts w:ascii="Times New Roman" w:eastAsia="Times New Roman" w:hAnsi="Times New Roman" w:cs="Times New Roman"/>
-                <w:sz w:val="24"/>
-                <w:szCs w:val="24"/>
-              </w:rPr>
-              <w:t xml:space="preserve"> con respecto a una solicitud de cambio</w:t>
-            </w:r>
-            <w:r>
-              <w:rPr>
-                <w:rFonts w:ascii="Times New Roman" w:eastAsia="Times New Roman" w:hAnsi="Times New Roman" w:cs="Times New Roman"/>
-                <w:sz w:val="24"/>
-                <w:szCs w:val="24"/>
-              </w:rPr>
-              <w:t>.</w:t>
+              <w:t>Documento de acta de cierre de un proyecto con respecto a una solicitud de cambio.</w:t>
             </w:r>
           </w:p>
         </w:tc>
@@ -23614,7 +23582,7 @@
                 <w:sz w:val="24"/>
                 <w:szCs w:val="24"/>
               </w:rPr>
-              <w:t>Borrador</w:t>
+              <w:t>Aceptado</w:t>
             </w:r>
           </w:p>
         </w:tc>
@@ -23736,7 +23704,7 @@
                 <w:sz w:val="24"/>
                 <w:szCs w:val="24"/>
               </w:rPr>
-              <w:t>Borrador</w:t>
+              <w:t>Aceptado</w:t>
             </w:r>
           </w:p>
         </w:tc>
@@ -23858,7 +23826,7 @@
                 <w:sz w:val="24"/>
                 <w:szCs w:val="24"/>
               </w:rPr>
-              <w:t>Borrador</w:t>
+              <w:t>Aceptado</w:t>
             </w:r>
           </w:p>
         </w:tc>
@@ -23980,7 +23948,7 @@
                 <w:sz w:val="24"/>
                 <w:szCs w:val="24"/>
               </w:rPr>
-              <w:t>Borrador</w:t>
+              <w:t>Aceptado</w:t>
             </w:r>
           </w:p>
         </w:tc>
@@ -24110,7 +24078,7 @@
                 <w:sz w:val="24"/>
                 <w:szCs w:val="24"/>
               </w:rPr>
-              <w:t>Borrador</w:t>
+              <w:t>Aceptado</w:t>
             </w:r>
           </w:p>
         </w:tc>
@@ -24240,7 +24208,7 @@
                 <w:sz w:val="24"/>
                 <w:szCs w:val="24"/>
               </w:rPr>
-              <w:t>Borrador</w:t>
+              <w:t>Aceptado</w:t>
             </w:r>
           </w:p>
         </w:tc>
@@ -24305,6 +24273,894 @@
           </w:p>
         </w:tc>
       </w:tr>
+      <w:tr>
+        <w:tc>
+          <w:tcPr>
+            <w:tcW w:w="2123" w:type="dxa"/>
+            <w:tcBorders>
+              <w:top w:val="single" w:sz="4" w:space="0" w:color="auto"/>
+              <w:left w:val="single" w:sz="4" w:space="0" w:color="auto"/>
+              <w:bottom w:val="single" w:sz="4" w:space="0" w:color="auto"/>
+              <w:right w:val="single" w:sz="4" w:space="0" w:color="auto"/>
+            </w:tcBorders>
+            <w:vAlign w:val="bottom"/>
+          </w:tcPr>
+          <w:p>
+            <w:pPr>
+              <w:jc w:val="center"/>
+              <w:rPr>
+                <w:rFonts w:ascii="Times New Roman" w:hAnsi="Times New Roman" w:cs="Times New Roman"/>
+                <w:sz w:val="24"/>
+                <w:szCs w:val="24"/>
+              </w:rPr>
+            </w:pPr>
+            <w:r>
+              <w:rPr>
+                <w:rFonts w:ascii="Times New Roman" w:hAnsi="Times New Roman" w:cs="Times New Roman"/>
+                <w:color w:val="1F1F1F"/>
+                <w:sz w:val="24"/>
+                <w:szCs w:val="24"/>
+              </w:rPr>
+              <w:lastRenderedPageBreak/>
+              <w:t>Verificación y Actualización de la Base de Datos 01</w:t>
+            </w:r>
+          </w:p>
+        </w:tc>
+        <w:tc>
+          <w:tcPr>
+            <w:tcW w:w="2123" w:type="dxa"/>
+            <w:tcBorders>
+              <w:top w:val="single" w:sz="4" w:space="0" w:color="auto"/>
+              <w:left w:val="single" w:sz="4" w:space="0" w:color="auto"/>
+              <w:bottom w:val="single" w:sz="4" w:space="0" w:color="auto"/>
+              <w:right w:val="single" w:sz="4" w:space="0" w:color="auto"/>
+            </w:tcBorders>
+            <w:vAlign w:val="center"/>
+          </w:tcPr>
+          <w:p>
+            <w:pPr>
+              <w:jc w:val="center"/>
+              <w:rPr>
+                <w:rFonts w:ascii="Times New Roman" w:hAnsi="Times New Roman" w:cs="Times New Roman"/>
+                <w:sz w:val="24"/>
+                <w:szCs w:val="24"/>
+              </w:rPr>
+            </w:pPr>
+            <w:r>
+              <w:rPr>
+                <w:rFonts w:ascii="Times New Roman" w:hAnsi="Times New Roman" w:cs="Times New Roman"/>
+                <w:sz w:val="24"/>
+                <w:szCs w:val="24"/>
+              </w:rPr>
+              <w:t>Aceptado</w:t>
+            </w:r>
+          </w:p>
+        </w:tc>
+        <w:tc>
+          <w:tcPr>
+            <w:tcW w:w="2124" w:type="dxa"/>
+            <w:tcBorders>
+              <w:top w:val="single" w:sz="4" w:space="0" w:color="auto"/>
+              <w:left w:val="single" w:sz="4" w:space="0" w:color="auto"/>
+              <w:bottom w:val="single" w:sz="4" w:space="0" w:color="auto"/>
+              <w:right w:val="single" w:sz="4" w:space="0" w:color="auto"/>
+            </w:tcBorders>
+            <w:vAlign w:val="bottom"/>
+          </w:tcPr>
+          <w:p>
+            <w:pPr>
+              <w:jc w:val="center"/>
+              <w:rPr>
+                <w:rFonts w:ascii="Times New Roman" w:hAnsi="Times New Roman" w:cs="Times New Roman"/>
+                <w:sz w:val="24"/>
+                <w:szCs w:val="24"/>
+              </w:rPr>
+            </w:pPr>
+            <w:r>
+              <w:rPr>
+                <w:rFonts w:ascii="Times New Roman" w:hAnsi="Times New Roman" w:cs="Times New Roman"/>
+                <w:color w:val="000000"/>
+                <w:sz w:val="24"/>
+                <w:szCs w:val="24"/>
+              </w:rPr>
+              <w:t>05/06/2023</w:t>
+            </w:r>
+          </w:p>
+        </w:tc>
+        <w:tc>
+          <w:tcPr>
+            <w:tcW w:w="2124" w:type="dxa"/>
+            <w:tcBorders>
+              <w:top w:val="single" w:sz="4" w:space="0" w:color="auto"/>
+              <w:left w:val="single" w:sz="4" w:space="0" w:color="auto"/>
+              <w:bottom w:val="single" w:sz="4" w:space="0" w:color="auto"/>
+              <w:right w:val="single" w:sz="4" w:space="0" w:color="auto"/>
+            </w:tcBorders>
+            <w:vAlign w:val="bottom"/>
+          </w:tcPr>
+          <w:p>
+            <w:pPr>
+              <w:jc w:val="center"/>
+              <w:rPr>
+                <w:rFonts w:ascii="Times New Roman" w:hAnsi="Times New Roman" w:cs="Times New Roman"/>
+                <w:sz w:val="24"/>
+                <w:szCs w:val="24"/>
+              </w:rPr>
+            </w:pPr>
+            <w:r>
+              <w:rPr>
+                <w:rFonts w:ascii="Times New Roman" w:hAnsi="Times New Roman" w:cs="Times New Roman"/>
+                <w:color w:val="000000"/>
+                <w:sz w:val="24"/>
+                <w:szCs w:val="24"/>
+              </w:rPr>
+              <w:t>10/06/2023</w:t>
+            </w:r>
+          </w:p>
+        </w:tc>
+      </w:tr>
+      <w:tr>
+        <w:tc>
+          <w:tcPr>
+            <w:tcW w:w="2123" w:type="dxa"/>
+            <w:tcBorders>
+              <w:top w:val="single" w:sz="4" w:space="0" w:color="auto"/>
+              <w:left w:val="single" w:sz="4" w:space="0" w:color="auto"/>
+              <w:bottom w:val="single" w:sz="4" w:space="0" w:color="auto"/>
+              <w:right w:val="single" w:sz="4" w:space="0" w:color="auto"/>
+            </w:tcBorders>
+            <w:vAlign w:val="bottom"/>
+          </w:tcPr>
+          <w:p>
+            <w:pPr>
+              <w:jc w:val="center"/>
+              <w:rPr>
+                <w:rFonts w:ascii="Times New Roman" w:hAnsi="Times New Roman" w:cs="Times New Roman"/>
+                <w:sz w:val="24"/>
+                <w:szCs w:val="24"/>
+              </w:rPr>
+            </w:pPr>
+            <w:r>
+              <w:rPr>
+                <w:rFonts w:ascii="Times New Roman" w:hAnsi="Times New Roman" w:cs="Times New Roman"/>
+                <w:i/>
+                <w:iCs/>
+                <w:color w:val="000000"/>
+                <w:sz w:val="24"/>
+                <w:szCs w:val="24"/>
+              </w:rPr>
+              <w:t>Implementación y Verificación de la Interfaz Web</w:t>
+            </w:r>
+          </w:p>
+        </w:tc>
+        <w:tc>
+          <w:tcPr>
+            <w:tcW w:w="2123" w:type="dxa"/>
+            <w:tcBorders>
+              <w:top w:val="single" w:sz="4" w:space="0" w:color="auto"/>
+              <w:left w:val="single" w:sz="4" w:space="0" w:color="auto"/>
+              <w:bottom w:val="single" w:sz="4" w:space="0" w:color="auto"/>
+              <w:right w:val="single" w:sz="4" w:space="0" w:color="auto"/>
+            </w:tcBorders>
+            <w:vAlign w:val="center"/>
+          </w:tcPr>
+          <w:p>
+            <w:pPr>
+              <w:jc w:val="center"/>
+              <w:rPr>
+                <w:rFonts w:ascii="Times New Roman" w:hAnsi="Times New Roman" w:cs="Times New Roman"/>
+                <w:sz w:val="24"/>
+                <w:szCs w:val="24"/>
+              </w:rPr>
+            </w:pPr>
+            <w:r>
+              <w:rPr>
+                <w:rFonts w:ascii="Times New Roman" w:hAnsi="Times New Roman" w:cs="Times New Roman"/>
+                <w:sz w:val="24"/>
+                <w:szCs w:val="24"/>
+              </w:rPr>
+              <w:t>Aceptado</w:t>
+            </w:r>
+          </w:p>
+        </w:tc>
+        <w:tc>
+          <w:tcPr>
+            <w:tcW w:w="2124" w:type="dxa"/>
+            <w:tcBorders>
+              <w:top w:val="single" w:sz="4" w:space="0" w:color="auto"/>
+              <w:left w:val="single" w:sz="4" w:space="0" w:color="auto"/>
+              <w:bottom w:val="single" w:sz="4" w:space="0" w:color="auto"/>
+              <w:right w:val="single" w:sz="4" w:space="0" w:color="auto"/>
+            </w:tcBorders>
+            <w:vAlign w:val="bottom"/>
+          </w:tcPr>
+          <w:p>
+            <w:pPr>
+              <w:jc w:val="center"/>
+              <w:rPr>
+                <w:rFonts w:ascii="Times New Roman" w:hAnsi="Times New Roman" w:cs="Times New Roman"/>
+                <w:sz w:val="24"/>
+                <w:szCs w:val="24"/>
+              </w:rPr>
+            </w:pPr>
+            <w:r>
+              <w:rPr>
+                <w:rFonts w:ascii="Times New Roman" w:hAnsi="Times New Roman" w:cs="Times New Roman"/>
+                <w:color w:val="000000"/>
+                <w:sz w:val="24"/>
+                <w:szCs w:val="24"/>
+              </w:rPr>
+              <w:t>05/06/2023</w:t>
+            </w:r>
+          </w:p>
+        </w:tc>
+        <w:tc>
+          <w:tcPr>
+            <w:tcW w:w="2124" w:type="dxa"/>
+            <w:tcBorders>
+              <w:top w:val="single" w:sz="4" w:space="0" w:color="auto"/>
+              <w:left w:val="single" w:sz="4" w:space="0" w:color="auto"/>
+              <w:bottom w:val="single" w:sz="4" w:space="0" w:color="auto"/>
+              <w:right w:val="single" w:sz="4" w:space="0" w:color="auto"/>
+            </w:tcBorders>
+            <w:vAlign w:val="bottom"/>
+          </w:tcPr>
+          <w:p>
+            <w:pPr>
+              <w:jc w:val="center"/>
+              <w:rPr>
+                <w:rFonts w:ascii="Times New Roman" w:hAnsi="Times New Roman" w:cs="Times New Roman"/>
+                <w:sz w:val="24"/>
+                <w:szCs w:val="24"/>
+              </w:rPr>
+            </w:pPr>
+            <w:r>
+              <w:rPr>
+                <w:rFonts w:ascii="Times New Roman" w:hAnsi="Times New Roman" w:cs="Times New Roman"/>
+                <w:color w:val="000000"/>
+                <w:sz w:val="24"/>
+                <w:szCs w:val="24"/>
+              </w:rPr>
+              <w:t>10/06/2023</w:t>
+            </w:r>
+          </w:p>
+        </w:tc>
+      </w:tr>
+      <w:tr>
+        <w:tc>
+          <w:tcPr>
+            <w:tcW w:w="2123" w:type="dxa"/>
+            <w:tcBorders>
+              <w:top w:val="single" w:sz="4" w:space="0" w:color="auto"/>
+              <w:left w:val="single" w:sz="4" w:space="0" w:color="auto"/>
+              <w:bottom w:val="single" w:sz="4" w:space="0" w:color="auto"/>
+              <w:right w:val="single" w:sz="4" w:space="0" w:color="auto"/>
+            </w:tcBorders>
+            <w:vAlign w:val="bottom"/>
+          </w:tcPr>
+          <w:p>
+            <w:pPr>
+              <w:jc w:val="center"/>
+              <w:rPr>
+                <w:rFonts w:ascii="Times New Roman" w:hAnsi="Times New Roman" w:cs="Times New Roman"/>
+                <w:sz w:val="24"/>
+                <w:szCs w:val="24"/>
+              </w:rPr>
+            </w:pPr>
+            <w:r>
+              <w:rPr>
+                <w:rFonts w:ascii="Times New Roman" w:hAnsi="Times New Roman" w:cs="Times New Roman"/>
+                <w:i/>
+                <w:iCs/>
+                <w:color w:val="000000"/>
+                <w:sz w:val="24"/>
+                <w:szCs w:val="24"/>
+              </w:rPr>
+              <w:t>Documento de Especificación de UI</w:t>
+            </w:r>
+          </w:p>
+        </w:tc>
+        <w:tc>
+          <w:tcPr>
+            <w:tcW w:w="2123" w:type="dxa"/>
+            <w:tcBorders>
+              <w:top w:val="single" w:sz="4" w:space="0" w:color="auto"/>
+              <w:left w:val="single" w:sz="4" w:space="0" w:color="auto"/>
+              <w:bottom w:val="single" w:sz="4" w:space="0" w:color="auto"/>
+              <w:right w:val="single" w:sz="4" w:space="0" w:color="auto"/>
+            </w:tcBorders>
+            <w:vAlign w:val="center"/>
+          </w:tcPr>
+          <w:p>
+            <w:pPr>
+              <w:jc w:val="center"/>
+              <w:rPr>
+                <w:rFonts w:ascii="Times New Roman" w:hAnsi="Times New Roman" w:cs="Times New Roman"/>
+                <w:sz w:val="24"/>
+                <w:szCs w:val="24"/>
+              </w:rPr>
+            </w:pPr>
+            <w:r>
+              <w:rPr>
+                <w:rFonts w:ascii="Times New Roman" w:hAnsi="Times New Roman" w:cs="Times New Roman"/>
+                <w:sz w:val="24"/>
+                <w:szCs w:val="24"/>
+              </w:rPr>
+              <w:t>Aceptado</w:t>
+            </w:r>
+          </w:p>
+        </w:tc>
+        <w:tc>
+          <w:tcPr>
+            <w:tcW w:w="2124" w:type="dxa"/>
+            <w:tcBorders>
+              <w:top w:val="single" w:sz="4" w:space="0" w:color="auto"/>
+              <w:left w:val="single" w:sz="4" w:space="0" w:color="auto"/>
+              <w:bottom w:val="single" w:sz="4" w:space="0" w:color="auto"/>
+              <w:right w:val="single" w:sz="4" w:space="0" w:color="auto"/>
+            </w:tcBorders>
+            <w:vAlign w:val="bottom"/>
+          </w:tcPr>
+          <w:p>
+            <w:pPr>
+              <w:jc w:val="center"/>
+              <w:rPr>
+                <w:rFonts w:ascii="Times New Roman" w:hAnsi="Times New Roman" w:cs="Times New Roman"/>
+                <w:sz w:val="24"/>
+                <w:szCs w:val="24"/>
+              </w:rPr>
+            </w:pPr>
+            <w:r>
+              <w:rPr>
+                <w:rFonts w:ascii="Times New Roman" w:hAnsi="Times New Roman" w:cs="Times New Roman"/>
+                <w:color w:val="000000"/>
+                <w:sz w:val="24"/>
+                <w:szCs w:val="24"/>
+              </w:rPr>
+              <w:t>11/06/2023</w:t>
+            </w:r>
+          </w:p>
+        </w:tc>
+        <w:tc>
+          <w:tcPr>
+            <w:tcW w:w="2124" w:type="dxa"/>
+            <w:tcBorders>
+              <w:top w:val="single" w:sz="4" w:space="0" w:color="auto"/>
+              <w:left w:val="single" w:sz="4" w:space="0" w:color="auto"/>
+              <w:bottom w:val="single" w:sz="4" w:space="0" w:color="auto"/>
+              <w:right w:val="single" w:sz="4" w:space="0" w:color="auto"/>
+            </w:tcBorders>
+            <w:vAlign w:val="bottom"/>
+          </w:tcPr>
+          <w:p>
+            <w:pPr>
+              <w:jc w:val="center"/>
+              <w:rPr>
+                <w:rFonts w:ascii="Times New Roman" w:hAnsi="Times New Roman" w:cs="Times New Roman"/>
+                <w:sz w:val="24"/>
+                <w:szCs w:val="24"/>
+              </w:rPr>
+            </w:pPr>
+            <w:r>
+              <w:rPr>
+                <w:rFonts w:ascii="Times New Roman" w:hAnsi="Times New Roman" w:cs="Times New Roman"/>
+                <w:color w:val="000000"/>
+                <w:sz w:val="24"/>
+                <w:szCs w:val="24"/>
+              </w:rPr>
+              <w:t>14/06/2023</w:t>
+            </w:r>
+          </w:p>
+        </w:tc>
+      </w:tr>
+      <w:tr>
+        <w:tc>
+          <w:tcPr>
+            <w:tcW w:w="2123" w:type="dxa"/>
+            <w:tcBorders>
+              <w:top w:val="single" w:sz="4" w:space="0" w:color="auto"/>
+              <w:left w:val="single" w:sz="4" w:space="0" w:color="auto"/>
+              <w:bottom w:val="single" w:sz="4" w:space="0" w:color="auto"/>
+              <w:right w:val="single" w:sz="4" w:space="0" w:color="auto"/>
+            </w:tcBorders>
+            <w:vAlign w:val="bottom"/>
+          </w:tcPr>
+          <w:p>
+            <w:pPr>
+              <w:jc w:val="center"/>
+              <w:rPr>
+                <w:rFonts w:ascii="Times New Roman" w:hAnsi="Times New Roman" w:cs="Times New Roman"/>
+                <w:sz w:val="24"/>
+                <w:szCs w:val="24"/>
+              </w:rPr>
+            </w:pPr>
+            <w:r>
+              <w:rPr>
+                <w:rFonts w:ascii="Times New Roman" w:hAnsi="Times New Roman" w:cs="Times New Roman"/>
+                <w:i/>
+                <w:iCs/>
+                <w:color w:val="000000"/>
+                <w:sz w:val="24"/>
+                <w:szCs w:val="24"/>
+              </w:rPr>
+              <w:t>Pruebas del Software</w:t>
+            </w:r>
+          </w:p>
+        </w:tc>
+        <w:tc>
+          <w:tcPr>
+            <w:tcW w:w="2123" w:type="dxa"/>
+            <w:tcBorders>
+              <w:top w:val="single" w:sz="4" w:space="0" w:color="auto"/>
+              <w:left w:val="single" w:sz="4" w:space="0" w:color="auto"/>
+              <w:bottom w:val="single" w:sz="4" w:space="0" w:color="auto"/>
+              <w:right w:val="single" w:sz="4" w:space="0" w:color="auto"/>
+            </w:tcBorders>
+            <w:vAlign w:val="center"/>
+          </w:tcPr>
+          <w:p>
+            <w:pPr>
+              <w:jc w:val="center"/>
+              <w:rPr>
+                <w:rFonts w:ascii="Times New Roman" w:hAnsi="Times New Roman" w:cs="Times New Roman"/>
+                <w:sz w:val="24"/>
+                <w:szCs w:val="24"/>
+              </w:rPr>
+            </w:pPr>
+            <w:r>
+              <w:rPr>
+                <w:rFonts w:ascii="Times New Roman" w:hAnsi="Times New Roman" w:cs="Times New Roman"/>
+                <w:sz w:val="24"/>
+                <w:szCs w:val="24"/>
+              </w:rPr>
+              <w:t>Aceptado</w:t>
+            </w:r>
+          </w:p>
+        </w:tc>
+        <w:tc>
+          <w:tcPr>
+            <w:tcW w:w="2124" w:type="dxa"/>
+            <w:tcBorders>
+              <w:top w:val="single" w:sz="4" w:space="0" w:color="auto"/>
+              <w:left w:val="single" w:sz="4" w:space="0" w:color="auto"/>
+              <w:bottom w:val="single" w:sz="4" w:space="0" w:color="auto"/>
+              <w:right w:val="single" w:sz="4" w:space="0" w:color="auto"/>
+            </w:tcBorders>
+            <w:vAlign w:val="bottom"/>
+          </w:tcPr>
+          <w:p>
+            <w:pPr>
+              <w:jc w:val="center"/>
+              <w:rPr>
+                <w:rFonts w:ascii="Times New Roman" w:hAnsi="Times New Roman" w:cs="Times New Roman"/>
+                <w:sz w:val="24"/>
+                <w:szCs w:val="24"/>
+              </w:rPr>
+            </w:pPr>
+            <w:r>
+              <w:rPr>
+                <w:rFonts w:ascii="Times New Roman" w:hAnsi="Times New Roman" w:cs="Times New Roman"/>
+                <w:color w:val="000000"/>
+                <w:sz w:val="24"/>
+                <w:szCs w:val="24"/>
+              </w:rPr>
+              <w:t>11/06/2023</w:t>
+            </w:r>
+          </w:p>
+        </w:tc>
+        <w:tc>
+          <w:tcPr>
+            <w:tcW w:w="2124" w:type="dxa"/>
+            <w:tcBorders>
+              <w:top w:val="single" w:sz="4" w:space="0" w:color="auto"/>
+              <w:left w:val="single" w:sz="4" w:space="0" w:color="auto"/>
+              <w:bottom w:val="single" w:sz="4" w:space="0" w:color="auto"/>
+              <w:right w:val="single" w:sz="4" w:space="0" w:color="auto"/>
+            </w:tcBorders>
+            <w:vAlign w:val="bottom"/>
+          </w:tcPr>
+          <w:p>
+            <w:pPr>
+              <w:jc w:val="center"/>
+              <w:rPr>
+                <w:rFonts w:ascii="Times New Roman" w:hAnsi="Times New Roman" w:cs="Times New Roman"/>
+                <w:sz w:val="24"/>
+                <w:szCs w:val="24"/>
+              </w:rPr>
+            </w:pPr>
+            <w:r>
+              <w:rPr>
+                <w:rFonts w:ascii="Times New Roman" w:hAnsi="Times New Roman" w:cs="Times New Roman"/>
+                <w:color w:val="000000"/>
+                <w:sz w:val="24"/>
+                <w:szCs w:val="24"/>
+              </w:rPr>
+              <w:t>14/06/2023</w:t>
+            </w:r>
+          </w:p>
+        </w:tc>
+      </w:tr>
+      <w:tr>
+        <w:tc>
+          <w:tcPr>
+            <w:tcW w:w="2123" w:type="dxa"/>
+            <w:tcBorders>
+              <w:top w:val="single" w:sz="4" w:space="0" w:color="auto"/>
+              <w:left w:val="single" w:sz="4" w:space="0" w:color="auto"/>
+              <w:bottom w:val="single" w:sz="4" w:space="0" w:color="auto"/>
+              <w:right w:val="single" w:sz="4" w:space="0" w:color="auto"/>
+            </w:tcBorders>
+            <w:vAlign w:val="bottom"/>
+          </w:tcPr>
+          <w:p>
+            <w:pPr>
+              <w:jc w:val="center"/>
+              <w:rPr>
+                <w:rFonts w:ascii="Times New Roman" w:hAnsi="Times New Roman" w:cs="Times New Roman"/>
+                <w:sz w:val="24"/>
+                <w:szCs w:val="24"/>
+              </w:rPr>
+            </w:pPr>
+            <w:r>
+              <w:rPr>
+                <w:rFonts w:ascii="Times New Roman" w:hAnsi="Times New Roman" w:cs="Times New Roman"/>
+                <w:i/>
+                <w:iCs/>
+                <w:color w:val="000000"/>
+                <w:sz w:val="24"/>
+                <w:szCs w:val="24"/>
+              </w:rPr>
+              <w:t>Reporte del Desarrollo del Software</w:t>
+            </w:r>
+          </w:p>
+        </w:tc>
+        <w:tc>
+          <w:tcPr>
+            <w:tcW w:w="2123" w:type="dxa"/>
+            <w:tcBorders>
+              <w:top w:val="single" w:sz="4" w:space="0" w:color="auto"/>
+              <w:left w:val="single" w:sz="4" w:space="0" w:color="auto"/>
+              <w:bottom w:val="single" w:sz="4" w:space="0" w:color="auto"/>
+              <w:right w:val="single" w:sz="4" w:space="0" w:color="auto"/>
+            </w:tcBorders>
+            <w:vAlign w:val="center"/>
+          </w:tcPr>
+          <w:p>
+            <w:pPr>
+              <w:jc w:val="center"/>
+              <w:rPr>
+                <w:rFonts w:ascii="Times New Roman" w:hAnsi="Times New Roman" w:cs="Times New Roman"/>
+                <w:sz w:val="24"/>
+                <w:szCs w:val="24"/>
+              </w:rPr>
+            </w:pPr>
+            <w:r>
+              <w:rPr>
+                <w:rFonts w:ascii="Times New Roman" w:hAnsi="Times New Roman" w:cs="Times New Roman"/>
+                <w:sz w:val="24"/>
+                <w:szCs w:val="24"/>
+              </w:rPr>
+              <w:t>Aceptado</w:t>
+            </w:r>
+          </w:p>
+        </w:tc>
+        <w:tc>
+          <w:tcPr>
+            <w:tcW w:w="2124" w:type="dxa"/>
+            <w:tcBorders>
+              <w:top w:val="single" w:sz="4" w:space="0" w:color="auto"/>
+              <w:left w:val="single" w:sz="4" w:space="0" w:color="auto"/>
+              <w:bottom w:val="single" w:sz="4" w:space="0" w:color="auto"/>
+              <w:right w:val="single" w:sz="4" w:space="0" w:color="auto"/>
+            </w:tcBorders>
+            <w:vAlign w:val="bottom"/>
+          </w:tcPr>
+          <w:p>
+            <w:pPr>
+              <w:jc w:val="center"/>
+              <w:rPr>
+                <w:rFonts w:ascii="Times New Roman" w:hAnsi="Times New Roman" w:cs="Times New Roman"/>
+                <w:sz w:val="24"/>
+                <w:szCs w:val="24"/>
+              </w:rPr>
+            </w:pPr>
+            <w:r>
+              <w:rPr>
+                <w:rFonts w:ascii="Times New Roman" w:hAnsi="Times New Roman" w:cs="Times New Roman"/>
+                <w:color w:val="000000"/>
+                <w:sz w:val="24"/>
+                <w:szCs w:val="24"/>
+              </w:rPr>
+              <w:t>11/06/2023</w:t>
+            </w:r>
+          </w:p>
+        </w:tc>
+        <w:tc>
+          <w:tcPr>
+            <w:tcW w:w="2124" w:type="dxa"/>
+            <w:tcBorders>
+              <w:top w:val="single" w:sz="4" w:space="0" w:color="auto"/>
+              <w:left w:val="single" w:sz="4" w:space="0" w:color="auto"/>
+              <w:bottom w:val="single" w:sz="4" w:space="0" w:color="auto"/>
+              <w:right w:val="single" w:sz="4" w:space="0" w:color="auto"/>
+            </w:tcBorders>
+            <w:vAlign w:val="bottom"/>
+          </w:tcPr>
+          <w:p>
+            <w:pPr>
+              <w:jc w:val="center"/>
+              <w:rPr>
+                <w:rFonts w:ascii="Times New Roman" w:hAnsi="Times New Roman" w:cs="Times New Roman"/>
+                <w:sz w:val="24"/>
+                <w:szCs w:val="24"/>
+              </w:rPr>
+            </w:pPr>
+            <w:r>
+              <w:rPr>
+                <w:rFonts w:ascii="Times New Roman" w:hAnsi="Times New Roman" w:cs="Times New Roman"/>
+                <w:color w:val="000000"/>
+                <w:sz w:val="24"/>
+                <w:szCs w:val="24"/>
+              </w:rPr>
+              <w:t>14/06/2023</w:t>
+            </w:r>
+          </w:p>
+        </w:tc>
+      </w:tr>
+      <w:tr>
+        <w:tc>
+          <w:tcPr>
+            <w:tcW w:w="2123" w:type="dxa"/>
+            <w:tcBorders>
+              <w:top w:val="single" w:sz="4" w:space="0" w:color="auto"/>
+              <w:left w:val="single" w:sz="4" w:space="0" w:color="auto"/>
+              <w:bottom w:val="single" w:sz="4" w:space="0" w:color="auto"/>
+              <w:right w:val="single" w:sz="4" w:space="0" w:color="auto"/>
+            </w:tcBorders>
+            <w:vAlign w:val="bottom"/>
+          </w:tcPr>
+          <w:p>
+            <w:pPr>
+              <w:jc w:val="center"/>
+              <w:rPr>
+                <w:rFonts w:ascii="Times New Roman" w:hAnsi="Times New Roman" w:cs="Times New Roman"/>
+                <w:sz w:val="24"/>
+                <w:szCs w:val="24"/>
+              </w:rPr>
+            </w:pPr>
+            <w:r>
+              <w:rPr>
+                <w:rFonts w:ascii="Times New Roman" w:hAnsi="Times New Roman" w:cs="Times New Roman"/>
+                <w:i/>
+                <w:iCs/>
+                <w:color w:val="000000"/>
+                <w:sz w:val="24"/>
+                <w:szCs w:val="24"/>
+              </w:rPr>
+              <w:t>Reporte del Tercer Sprint</w:t>
+            </w:r>
+          </w:p>
+        </w:tc>
+        <w:tc>
+          <w:tcPr>
+            <w:tcW w:w="2123" w:type="dxa"/>
+            <w:tcBorders>
+              <w:top w:val="single" w:sz="4" w:space="0" w:color="auto"/>
+              <w:left w:val="single" w:sz="4" w:space="0" w:color="auto"/>
+              <w:bottom w:val="single" w:sz="4" w:space="0" w:color="auto"/>
+              <w:right w:val="single" w:sz="4" w:space="0" w:color="auto"/>
+            </w:tcBorders>
+            <w:vAlign w:val="center"/>
+          </w:tcPr>
+          <w:p>
+            <w:pPr>
+              <w:jc w:val="center"/>
+              <w:rPr>
+                <w:rFonts w:ascii="Times New Roman" w:hAnsi="Times New Roman" w:cs="Times New Roman"/>
+                <w:sz w:val="24"/>
+                <w:szCs w:val="24"/>
+              </w:rPr>
+            </w:pPr>
+            <w:r>
+              <w:rPr>
+                <w:rFonts w:ascii="Times New Roman" w:hAnsi="Times New Roman" w:cs="Times New Roman"/>
+                <w:sz w:val="24"/>
+                <w:szCs w:val="24"/>
+              </w:rPr>
+              <w:t>Aceptado</w:t>
+            </w:r>
+          </w:p>
+        </w:tc>
+        <w:tc>
+          <w:tcPr>
+            <w:tcW w:w="2124" w:type="dxa"/>
+            <w:tcBorders>
+              <w:top w:val="single" w:sz="4" w:space="0" w:color="auto"/>
+              <w:left w:val="single" w:sz="4" w:space="0" w:color="auto"/>
+              <w:bottom w:val="single" w:sz="4" w:space="0" w:color="auto"/>
+              <w:right w:val="single" w:sz="4" w:space="0" w:color="auto"/>
+            </w:tcBorders>
+            <w:vAlign w:val="bottom"/>
+          </w:tcPr>
+          <w:p>
+            <w:pPr>
+              <w:jc w:val="center"/>
+              <w:rPr>
+                <w:rFonts w:ascii="Times New Roman" w:hAnsi="Times New Roman" w:cs="Times New Roman"/>
+                <w:sz w:val="24"/>
+                <w:szCs w:val="24"/>
+              </w:rPr>
+            </w:pPr>
+            <w:r>
+              <w:rPr>
+                <w:rFonts w:ascii="Times New Roman" w:hAnsi="Times New Roman" w:cs="Times New Roman"/>
+                <w:color w:val="000000"/>
+                <w:sz w:val="24"/>
+                <w:szCs w:val="24"/>
+              </w:rPr>
+              <w:t>15/06/2023</w:t>
+            </w:r>
+          </w:p>
+        </w:tc>
+        <w:tc>
+          <w:tcPr>
+            <w:tcW w:w="2124" w:type="dxa"/>
+            <w:tcBorders>
+              <w:top w:val="single" w:sz="4" w:space="0" w:color="auto"/>
+              <w:left w:val="single" w:sz="4" w:space="0" w:color="auto"/>
+              <w:bottom w:val="single" w:sz="4" w:space="0" w:color="auto"/>
+              <w:right w:val="single" w:sz="4" w:space="0" w:color="auto"/>
+            </w:tcBorders>
+            <w:vAlign w:val="bottom"/>
+          </w:tcPr>
+          <w:p>
+            <w:pPr>
+              <w:jc w:val="center"/>
+              <w:rPr>
+                <w:rFonts w:ascii="Times New Roman" w:hAnsi="Times New Roman" w:cs="Times New Roman"/>
+                <w:sz w:val="24"/>
+                <w:szCs w:val="24"/>
+              </w:rPr>
+            </w:pPr>
+            <w:r>
+              <w:rPr>
+                <w:rFonts w:ascii="Times New Roman" w:hAnsi="Times New Roman" w:cs="Times New Roman"/>
+                <w:color w:val="000000"/>
+                <w:sz w:val="24"/>
+                <w:szCs w:val="24"/>
+              </w:rPr>
+              <w:t>18/06/2023</w:t>
+            </w:r>
+          </w:p>
+        </w:tc>
+      </w:tr>
+      <w:tr>
+        <w:tc>
+          <w:tcPr>
+            <w:tcW w:w="2123" w:type="dxa"/>
+            <w:tcBorders>
+              <w:top w:val="single" w:sz="4" w:space="0" w:color="auto"/>
+              <w:left w:val="single" w:sz="4" w:space="0" w:color="auto"/>
+              <w:bottom w:val="single" w:sz="4" w:space="0" w:color="auto"/>
+              <w:right w:val="single" w:sz="4" w:space="0" w:color="auto"/>
+            </w:tcBorders>
+            <w:vAlign w:val="bottom"/>
+          </w:tcPr>
+          <w:p>
+            <w:pPr>
+              <w:jc w:val="center"/>
+              <w:rPr>
+                <w:rFonts w:ascii="Times New Roman" w:hAnsi="Times New Roman" w:cs="Times New Roman"/>
+                <w:sz w:val="24"/>
+                <w:szCs w:val="24"/>
+              </w:rPr>
+            </w:pPr>
+            <w:r>
+              <w:rPr>
+                <w:rFonts w:ascii="Times New Roman" w:hAnsi="Times New Roman" w:cs="Times New Roman"/>
+                <w:i/>
+                <w:iCs/>
+                <w:color w:val="000000"/>
+                <w:sz w:val="24"/>
+                <w:szCs w:val="24"/>
+              </w:rPr>
+              <w:t>Acta de cierre del proyecto</w:t>
+            </w:r>
+          </w:p>
+        </w:tc>
+        <w:tc>
+          <w:tcPr>
+            <w:tcW w:w="2123" w:type="dxa"/>
+            <w:tcBorders>
+              <w:top w:val="single" w:sz="4" w:space="0" w:color="auto"/>
+              <w:left w:val="single" w:sz="4" w:space="0" w:color="auto"/>
+              <w:bottom w:val="single" w:sz="4" w:space="0" w:color="auto"/>
+              <w:right w:val="single" w:sz="4" w:space="0" w:color="auto"/>
+            </w:tcBorders>
+            <w:vAlign w:val="center"/>
+          </w:tcPr>
+          <w:p>
+            <w:pPr>
+              <w:jc w:val="center"/>
+              <w:rPr>
+                <w:rFonts w:ascii="Times New Roman" w:hAnsi="Times New Roman" w:cs="Times New Roman"/>
+                <w:sz w:val="24"/>
+                <w:szCs w:val="24"/>
+              </w:rPr>
+            </w:pPr>
+            <w:r>
+              <w:rPr>
+                <w:rFonts w:ascii="Times New Roman" w:hAnsi="Times New Roman" w:cs="Times New Roman"/>
+                <w:sz w:val="24"/>
+                <w:szCs w:val="24"/>
+              </w:rPr>
+              <w:t>Aceptado</w:t>
+            </w:r>
+          </w:p>
+        </w:tc>
+        <w:tc>
+          <w:tcPr>
+            <w:tcW w:w="2124" w:type="dxa"/>
+            <w:tcBorders>
+              <w:top w:val="single" w:sz="4" w:space="0" w:color="auto"/>
+              <w:left w:val="single" w:sz="4" w:space="0" w:color="auto"/>
+              <w:bottom w:val="single" w:sz="4" w:space="0" w:color="auto"/>
+              <w:right w:val="single" w:sz="4" w:space="0" w:color="auto"/>
+            </w:tcBorders>
+            <w:vAlign w:val="bottom"/>
+          </w:tcPr>
+          <w:p>
+            <w:pPr>
+              <w:jc w:val="center"/>
+              <w:rPr>
+                <w:rFonts w:ascii="Times New Roman" w:hAnsi="Times New Roman" w:cs="Times New Roman"/>
+                <w:sz w:val="24"/>
+                <w:szCs w:val="24"/>
+              </w:rPr>
+            </w:pPr>
+            <w:r>
+              <w:rPr>
+                <w:rFonts w:ascii="Times New Roman" w:hAnsi="Times New Roman" w:cs="Times New Roman"/>
+                <w:color w:val="000000"/>
+                <w:sz w:val="24"/>
+                <w:szCs w:val="24"/>
+              </w:rPr>
+              <w:t>05/06/2023</w:t>
+            </w:r>
+          </w:p>
+        </w:tc>
+        <w:tc>
+          <w:tcPr>
+            <w:tcW w:w="2124" w:type="dxa"/>
+            <w:tcBorders>
+              <w:top w:val="single" w:sz="4" w:space="0" w:color="auto"/>
+              <w:left w:val="single" w:sz="4" w:space="0" w:color="auto"/>
+              <w:bottom w:val="single" w:sz="4" w:space="0" w:color="auto"/>
+              <w:right w:val="single" w:sz="4" w:space="0" w:color="auto"/>
+            </w:tcBorders>
+            <w:vAlign w:val="bottom"/>
+          </w:tcPr>
+          <w:p>
+            <w:pPr>
+              <w:jc w:val="center"/>
+              <w:rPr>
+                <w:rFonts w:ascii="Times New Roman" w:hAnsi="Times New Roman" w:cs="Times New Roman"/>
+                <w:sz w:val="24"/>
+                <w:szCs w:val="24"/>
+              </w:rPr>
+            </w:pPr>
+            <w:r>
+              <w:rPr>
+                <w:rFonts w:ascii="Times New Roman" w:hAnsi="Times New Roman" w:cs="Times New Roman"/>
+                <w:color w:val="000000"/>
+                <w:sz w:val="24"/>
+                <w:szCs w:val="24"/>
+              </w:rPr>
+              <w:t>10/06/2023</w:t>
+            </w:r>
+          </w:p>
+        </w:tc>
+      </w:tr>
     </w:tbl>
     <w:p>
       <w:pPr>
@@ -24490,6 +25346,7 @@
           <w:sz w:val="24"/>
           <w:szCs w:val="24"/>
         </w:rPr>
+        <w:lastRenderedPageBreak/>
         <w:t>Integración continua:</w:t>
       </w:r>
       <w:r>
@@ -24710,6 +25567,7 @@
           <w:sz w:val="24"/>
           <w:szCs w:val="24"/>
         </w:rPr>
+        <w:lastRenderedPageBreak/>
         <w:t>Trazabilidad:</w:t>
       </w:r>
       <w:r>
@@ -24808,7 +25666,6 @@
           <w:sz w:val="28"/>
           <w:szCs w:val="28"/>
         </w:rPr>
-        <w:lastRenderedPageBreak/>
         <w:t xml:space="preserve">Entrega y Gestión de </w:t>
       </w:r>
       <w:proofErr w:type="spellStart"/>
@@ -24947,7 +25804,16 @@
           <w:sz w:val="24"/>
           <w:szCs w:val="24"/>
         </w:rPr>
-        <w:t xml:space="preserve"> En esta fase, se preparará el software para su distribución, lo que incluirá la creación de paquetes de instalación, la documentación y la creación de imágenes de disco. También se creará un manual de usuario que detalle el proceso de uso del software para los usuarios finales.</w:t>
+        <w:t xml:space="preserve"> En esta fase, se preparará el software para su distribución, lo que incluirá la creación de paquetes de </w:t>
+      </w:r>
+      <w:r>
+        <w:rPr>
+          <w:rFonts w:ascii="Times New Roman" w:eastAsia="Times New Roman" w:hAnsi="Times New Roman" w:cs="Times New Roman"/>
+          <w:sz w:val="24"/>
+          <w:szCs w:val="24"/>
+        </w:rPr>
+        <w:lastRenderedPageBreak/>
+        <w:t>instalación, la documentación y la creación de imágenes de disco. También se creará un manual de usuario que detalle el proceso de uso del software para los usuarios finales.</w:t>
       </w:r>
     </w:p>
     <w:p>
@@ -25081,7 +25947,6 @@
           <w:sz w:val="24"/>
           <w:szCs w:val="24"/>
         </w:rPr>
-        <w:lastRenderedPageBreak/>
         <w:t>Bazaar</w:t>
       </w:r>
       <w:proofErr w:type="spellEnd"/>
@@ -25416,6 +26281,7 @@
           <w:szCs w:val="24"/>
           <w:lang w:val="en-US"/>
         </w:rPr>
+        <w:lastRenderedPageBreak/>
         <w:t xml:space="preserve">Team Foundation Server: Microsoft Corporation. (s.f.). Team Foundation Server. </w:t>
       </w:r>
       <w:r>

</xml_diff>